<commit_message>
Se agrega Desarrollo y pruebas
</commit_message>
<xml_diff>
--- a/04_Desarrollo/Desarrollo proyecto-MICS.docx
+++ b/04_Desarrollo/Desarrollo proyecto-MICS.docx
@@ -2,8 +2,2447 @@
 <file path=word/document.xml><?xml version="1.0" encoding="utf-8"?>
 <w:document xmlns:wpc="http://schemas.microsoft.com/office/word/2010/wordprocessingCanvas" xmlns:cx="http://schemas.microsoft.com/office/drawing/2014/chartex" xmlns:cx1="http://schemas.microsoft.com/office/drawing/2015/9/8/chartex" xmlns:cx2="http://schemas.microsoft.com/office/drawing/2015/10/21/chartex" xmlns:cx3="http://schemas.microsoft.com/office/drawing/2016/5/9/chartex" xmlns:cx4="http://schemas.microsoft.com/office/drawing/2016/5/10/chartex" xmlns:cx5="http://schemas.microsoft.com/office/drawing/2016/5/11/chartex" xmlns:cx6="http://schemas.microsoft.com/office/drawing/2016/5/12/chartex" xmlns:cx7="http://schemas.microsoft.com/office/drawing/2016/5/13/chartex" xmlns:cx8="http://schemas.microsoft.com/office/drawing/2016/5/14/chartex" xmlns:mc="http://schemas.openxmlformats.org/markup-compatibility/2006" xmlns:aink="http://schemas.microsoft.com/office/drawing/2016/ink" xmlns:am3d="http://schemas.microsoft.com/office/drawing/2017/model3d" xmlns:o="urn:schemas-microsoft-com:office:office" xmlns:oel="http://schemas.microsoft.com/office/2019/extlst" xmlns:r="http://schemas.openxmlformats.org/officeDocument/2006/relationships" xmlns:m="http://schemas.openxmlformats.org/officeDocument/2006/math" xmlns:v="urn:schemas-microsoft-com:vml" xmlns:wp14="http://schemas.microsoft.com/office/word/2010/wordprocessingDrawing" xmlns:wp="http://schemas.openxmlformats.org/drawingml/2006/wordprocessingDrawing" xmlns:w10="urn:schemas-microsoft-com:office:word" xmlns:w="http://schemas.openxmlformats.org/wordprocessingml/2006/main" xmlns:w14="http://schemas.microsoft.com/office/word/2010/wordml" xmlns:w15="http://schemas.microsoft.com/office/word/2012/wordml" xmlns:w16cex="http://schemas.microsoft.com/office/word/2018/wordml/cex" xmlns:w16cid="http://schemas.microsoft.com/office/word/2016/wordml/cid" xmlns:w16="http://schemas.microsoft.com/office/word/2018/wordml" xmlns:w16du="http://schemas.microsoft.com/office/word/2023/wordml/word16du" xmlns:w16sdtdh="http://schemas.microsoft.com/office/word/2020/wordml/sdtdatahash" xmlns:w16se="http://schemas.microsoft.com/office/word/2015/wordml/symex" xmlns:wpg="http://schemas.microsoft.com/office/word/2010/wordprocessingGroup" xmlns:wpi="http://schemas.microsoft.com/office/word/2010/wordprocessingInk" xmlns:wne="http://schemas.microsoft.com/office/word/2006/wordml" xmlns:wps="http://schemas.microsoft.com/office/word/2010/wordprocessingShape" mc:Ignorable="w14 w15 w16se w16cid w16 w16cex w16sdtdh wp14">
   <w:body>
+    <w:p>
+      <w:pPr>
+        <w:spacing w:line="360" w:lineRule="auto"/>
+        <w:jc w:val="center"/>
+        <w:rPr>
+          <w:rFonts w:ascii="Times New Roman" w:hAnsi="Times New Roman" w:cs="Times New Roman"/>
+          <w:sz w:val="24"/>
+          <w:szCs w:val="24"/>
+        </w:rPr>
+      </w:pPr>
+      <w:r>
+        <w:rPr>
+          <w:rFonts w:ascii="Times New Roman" w:hAnsi="Times New Roman" w:cs="Times New Roman"/>
+          <w:sz w:val="24"/>
+          <w:szCs w:val="24"/>
+        </w:rPr>
+        <w:t>Desarrollo</w:t>
+      </w:r>
+      <w:r>
+        <w:rPr>
+          <w:rFonts w:ascii="Times New Roman" w:hAnsi="Times New Roman" w:cs="Times New Roman"/>
+          <w:sz w:val="24"/>
+          <w:szCs w:val="24"/>
+        </w:rPr>
+        <w:t xml:space="preserve"> del Proyecto MICS</w:t>
+      </w:r>
+    </w:p>
+    <w:p>
+      <w:pPr>
+        <w:spacing w:line="360" w:lineRule="auto"/>
+        <w:jc w:val="center"/>
+        <w:rPr>
+          <w:rFonts w:ascii="Times New Roman" w:hAnsi="Times New Roman" w:cs="Times New Roman"/>
+          <w:sz w:val="24"/>
+          <w:szCs w:val="24"/>
+        </w:rPr>
+      </w:pPr>
+    </w:p>
+    <w:p>
+      <w:pPr>
+        <w:spacing w:line="360" w:lineRule="auto"/>
+        <w:jc w:val="center"/>
+        <w:rPr>
+          <w:rFonts w:ascii="Times New Roman" w:hAnsi="Times New Roman" w:cs="Times New Roman"/>
+          <w:sz w:val="24"/>
+          <w:szCs w:val="24"/>
+        </w:rPr>
+      </w:pPr>
+    </w:p>
+    <w:p>
+      <w:pPr>
+        <w:spacing w:line="360" w:lineRule="auto"/>
+        <w:jc w:val="center"/>
+        <w:rPr>
+          <w:rFonts w:ascii="Times New Roman" w:hAnsi="Times New Roman" w:cs="Times New Roman"/>
+          <w:sz w:val="24"/>
+          <w:szCs w:val="24"/>
+        </w:rPr>
+      </w:pPr>
+      <w:r>
+        <w:rPr>
+          <w:rFonts w:ascii="Times New Roman" w:hAnsi="Times New Roman" w:cs="Times New Roman"/>
+          <w:sz w:val="24"/>
+          <w:szCs w:val="24"/>
+        </w:rPr>
+        <w:t>Participantes</w:t>
+      </w:r>
+    </w:p>
+    <w:p>
+      <w:pPr>
+        <w:spacing w:line="360" w:lineRule="auto"/>
+        <w:jc w:val="center"/>
+        <w:rPr>
+          <w:rFonts w:ascii="Times New Roman" w:hAnsi="Times New Roman" w:cs="Times New Roman"/>
+          <w:sz w:val="24"/>
+          <w:szCs w:val="24"/>
+        </w:rPr>
+      </w:pPr>
+      <w:r>
+        <w:rPr>
+          <w:rFonts w:ascii="Times New Roman" w:hAnsi="Times New Roman" w:cs="Times New Roman"/>
+          <w:sz w:val="24"/>
+          <w:szCs w:val="24"/>
+        </w:rPr>
+        <w:t>Edwin Yesid García Pérez</w:t>
+      </w:r>
+    </w:p>
+    <w:p>
+      <w:pPr>
+        <w:spacing w:line="360" w:lineRule="auto"/>
+        <w:jc w:val="center"/>
+        <w:rPr>
+          <w:rFonts w:ascii="Times New Roman" w:hAnsi="Times New Roman" w:cs="Times New Roman"/>
+          <w:sz w:val="24"/>
+          <w:szCs w:val="24"/>
+        </w:rPr>
+      </w:pPr>
+      <w:r>
+        <w:rPr>
+          <w:rFonts w:ascii="Times New Roman" w:hAnsi="Times New Roman" w:cs="Times New Roman"/>
+          <w:sz w:val="24"/>
+          <w:szCs w:val="24"/>
+        </w:rPr>
+        <w:t>Santiago Flórez Ramos</w:t>
+      </w:r>
+    </w:p>
+    <w:p>
+      <w:pPr>
+        <w:spacing w:line="360" w:lineRule="auto"/>
+        <w:jc w:val="center"/>
+        <w:rPr>
+          <w:rFonts w:ascii="Times New Roman" w:hAnsi="Times New Roman" w:cs="Times New Roman"/>
+          <w:sz w:val="24"/>
+          <w:szCs w:val="24"/>
+        </w:rPr>
+      </w:pPr>
+      <w:r>
+        <w:rPr>
+          <w:rFonts w:ascii="Times New Roman" w:hAnsi="Times New Roman" w:cs="Times New Roman"/>
+          <w:sz w:val="24"/>
+          <w:szCs w:val="24"/>
+        </w:rPr>
+        <w:t>Joseph David Vasquez Quintero (Líder)</w:t>
+      </w:r>
+    </w:p>
+    <w:p>
+      <w:pPr>
+        <w:spacing w:line="360" w:lineRule="auto"/>
+        <w:jc w:val="center"/>
+        <w:rPr>
+          <w:rFonts w:ascii="Times New Roman" w:hAnsi="Times New Roman" w:cs="Times New Roman"/>
+          <w:sz w:val="24"/>
+          <w:szCs w:val="24"/>
+        </w:rPr>
+      </w:pPr>
+    </w:p>
+    <w:p>
+      <w:pPr>
+        <w:spacing w:line="360" w:lineRule="auto"/>
+        <w:jc w:val="center"/>
+        <w:rPr>
+          <w:rFonts w:ascii="Times New Roman" w:hAnsi="Times New Roman" w:cs="Times New Roman"/>
+          <w:sz w:val="24"/>
+          <w:szCs w:val="24"/>
+        </w:rPr>
+      </w:pPr>
+    </w:p>
+    <w:p>
+      <w:pPr>
+        <w:spacing w:line="360" w:lineRule="auto"/>
+        <w:jc w:val="center"/>
+        <w:rPr>
+          <w:rFonts w:ascii="Times New Roman" w:hAnsi="Times New Roman" w:cs="Times New Roman"/>
+          <w:sz w:val="24"/>
+          <w:szCs w:val="24"/>
+        </w:rPr>
+      </w:pPr>
+    </w:p>
+    <w:p>
+      <w:pPr>
+        <w:spacing w:line="360" w:lineRule="auto"/>
+        <w:jc w:val="center"/>
+        <w:rPr>
+          <w:rFonts w:ascii="Times New Roman" w:hAnsi="Times New Roman" w:cs="Times New Roman"/>
+          <w:sz w:val="24"/>
+          <w:szCs w:val="24"/>
+        </w:rPr>
+      </w:pPr>
+      <w:r>
+        <w:rPr>
+          <w:rFonts w:ascii="Times New Roman" w:hAnsi="Times New Roman" w:cs="Times New Roman"/>
+          <w:sz w:val="24"/>
+          <w:szCs w:val="24"/>
+        </w:rPr>
+        <w:t>Unidades Tecnológicas de Santander</w:t>
+      </w:r>
+    </w:p>
+    <w:p>
+      <w:pPr>
+        <w:spacing w:line="360" w:lineRule="auto"/>
+        <w:jc w:val="center"/>
+        <w:rPr>
+          <w:rFonts w:ascii="Times New Roman" w:hAnsi="Times New Roman" w:cs="Times New Roman"/>
+          <w:sz w:val="24"/>
+          <w:szCs w:val="24"/>
+        </w:rPr>
+      </w:pPr>
+      <w:r>
+        <w:rPr>
+          <w:rFonts w:ascii="Times New Roman" w:hAnsi="Times New Roman" w:cs="Times New Roman"/>
+          <w:sz w:val="24"/>
+          <w:szCs w:val="24"/>
+        </w:rPr>
+        <w:t>Facultad de Ciencias Naturales e Ingenierías</w:t>
+      </w:r>
+    </w:p>
+    <w:p>
+      <w:pPr>
+        <w:spacing w:line="360" w:lineRule="auto"/>
+        <w:jc w:val="center"/>
+        <w:rPr>
+          <w:rFonts w:ascii="Times New Roman" w:hAnsi="Times New Roman" w:cs="Times New Roman"/>
+          <w:sz w:val="24"/>
+          <w:szCs w:val="24"/>
+        </w:rPr>
+      </w:pPr>
+      <w:r>
+        <w:rPr>
+          <w:rFonts w:ascii="Times New Roman" w:hAnsi="Times New Roman" w:cs="Times New Roman"/>
+          <w:sz w:val="24"/>
+          <w:szCs w:val="24"/>
+        </w:rPr>
+        <w:t>Tecnología en Desarrollo de sistemas Informáticos</w:t>
+      </w:r>
+    </w:p>
+    <w:p>
+      <w:pPr>
+        <w:spacing w:line="360" w:lineRule="auto"/>
+        <w:jc w:val="center"/>
+        <w:rPr>
+          <w:rFonts w:ascii="Times New Roman" w:hAnsi="Times New Roman" w:cs="Times New Roman"/>
+          <w:sz w:val="24"/>
+          <w:szCs w:val="24"/>
+        </w:rPr>
+      </w:pPr>
+    </w:p>
+    <w:p>
+      <w:pPr>
+        <w:spacing w:line="360" w:lineRule="auto"/>
+        <w:jc w:val="center"/>
+        <w:rPr>
+          <w:rFonts w:ascii="Times New Roman" w:hAnsi="Times New Roman" w:cs="Times New Roman"/>
+          <w:sz w:val="24"/>
+          <w:szCs w:val="24"/>
+        </w:rPr>
+      </w:pPr>
+    </w:p>
+    <w:p>
+      <w:pPr>
+        <w:spacing w:line="360" w:lineRule="auto"/>
+        <w:jc w:val="center"/>
+        <w:rPr>
+          <w:rFonts w:ascii="Times New Roman" w:hAnsi="Times New Roman" w:cs="Times New Roman"/>
+          <w:sz w:val="24"/>
+          <w:szCs w:val="24"/>
+        </w:rPr>
+      </w:pPr>
+    </w:p>
+    <w:p>
+      <w:pPr>
+        <w:spacing w:line="360" w:lineRule="auto"/>
+        <w:jc w:val="center"/>
+        <w:rPr>
+          <w:rFonts w:ascii="Times New Roman" w:hAnsi="Times New Roman" w:cs="Times New Roman"/>
+          <w:sz w:val="24"/>
+          <w:szCs w:val="24"/>
+        </w:rPr>
+      </w:pPr>
+      <w:r>
+        <w:rPr>
+          <w:rFonts w:ascii="Times New Roman" w:hAnsi="Times New Roman" w:cs="Times New Roman"/>
+          <w:sz w:val="24"/>
+          <w:szCs w:val="24"/>
+        </w:rPr>
+        <w:t>Planeación de sistemas informáticos</w:t>
+      </w:r>
+    </w:p>
+    <w:p>
+      <w:pPr>
+        <w:spacing w:line="360" w:lineRule="auto"/>
+        <w:jc w:val="center"/>
+        <w:rPr>
+          <w:rFonts w:ascii="Times New Roman" w:hAnsi="Times New Roman" w:cs="Times New Roman"/>
+          <w:sz w:val="24"/>
+          <w:szCs w:val="24"/>
+        </w:rPr>
+      </w:pPr>
+      <w:r>
+        <w:rPr>
+          <w:rFonts w:ascii="Times New Roman" w:hAnsi="Times New Roman" w:cs="Times New Roman"/>
+          <w:sz w:val="24"/>
+          <w:szCs w:val="24"/>
+        </w:rPr>
+        <w:t>Grupo: B191</w:t>
+      </w:r>
+    </w:p>
+    <w:p>
+      <w:pPr>
+        <w:spacing w:line="360" w:lineRule="auto"/>
+        <w:jc w:val="center"/>
+        <w:rPr>
+          <w:rFonts w:ascii="Times New Roman" w:hAnsi="Times New Roman" w:cs="Times New Roman"/>
+          <w:sz w:val="24"/>
+          <w:szCs w:val="24"/>
+        </w:rPr>
+      </w:pPr>
+    </w:p>
+    <w:p>
+      <w:pPr>
+        <w:spacing w:line="360" w:lineRule="auto"/>
+        <w:jc w:val="center"/>
+        <w:rPr>
+          <w:rFonts w:ascii="Times New Roman" w:hAnsi="Times New Roman" w:cs="Times New Roman"/>
+          <w:sz w:val="24"/>
+          <w:szCs w:val="24"/>
+        </w:rPr>
+      </w:pPr>
+    </w:p>
+    <w:p>
+      <w:pPr>
+        <w:spacing w:line="360" w:lineRule="auto"/>
+        <w:jc w:val="center"/>
+        <w:rPr>
+          <w:rFonts w:ascii="Times New Roman" w:hAnsi="Times New Roman" w:cs="Times New Roman"/>
+          <w:sz w:val="24"/>
+          <w:szCs w:val="24"/>
+        </w:rPr>
+      </w:pPr>
+      <w:r>
+        <w:rPr>
+          <w:rFonts w:ascii="Times New Roman" w:hAnsi="Times New Roman" w:cs="Times New Roman"/>
+          <w:sz w:val="24"/>
+          <w:szCs w:val="24"/>
+        </w:rPr>
+        <w:t>Ing. Pedro Antonio Ramírez García</w:t>
+      </w:r>
+    </w:p>
+    <w:p>
+      <w:pPr>
+        <w:spacing w:line="360" w:lineRule="auto"/>
+        <w:jc w:val="center"/>
+        <w:rPr>
+          <w:rFonts w:ascii="Times New Roman" w:hAnsi="Times New Roman" w:cs="Times New Roman"/>
+          <w:sz w:val="24"/>
+          <w:szCs w:val="24"/>
+        </w:rPr>
+      </w:pPr>
+      <w:r>
+        <w:rPr>
+          <w:rFonts w:ascii="Times New Roman" w:hAnsi="Times New Roman" w:cs="Times New Roman"/>
+          <w:sz w:val="24"/>
+          <w:szCs w:val="24"/>
+        </w:rPr>
+        <w:t>Bucaramanga</w:t>
+      </w:r>
+    </w:p>
+    <w:p>
+      <w:pPr>
+        <w:jc w:val="center"/>
+        <w:rPr>
+          <w:rFonts w:ascii="Times New Roman" w:hAnsi="Times New Roman" w:cs="Times New Roman"/>
+          <w:kern w:val="0"/>
+          <w:sz w:val="24"/>
+          <w:szCs w:val="24"/>
+          <w14:ligatures w14:val="none"/>
+        </w:rPr>
+      </w:pPr>
+      <w:r>
+        <w:rPr>
+          <w:rFonts w:ascii="Times New Roman" w:hAnsi="Times New Roman" w:cs="Times New Roman"/>
+          <w:kern w:val="0"/>
+          <w:sz w:val="24"/>
+          <w:szCs w:val="24"/>
+          <w14:ligatures w14:val="none"/>
+        </w:rPr>
+        <w:t>2024</w:t>
+      </w:r>
+    </w:p>
+    <w:p>
+      <w:pPr>
+        <w:jc w:val="center"/>
+        <w:rPr>
+          <w:rFonts w:ascii="Times New Roman" w:hAnsi="Times New Roman" w:cs="Times New Roman"/>
+          <w:sz w:val="24"/>
+          <w:szCs w:val="24"/>
+        </w:rPr>
+      </w:pPr>
+    </w:p>
+    <w:p>
+      <w:pPr>
+        <w:jc w:val="center"/>
+      </w:pPr>
+      <w:r>
+        <w:t>ORGANIZACION DE CARPETAS</w:t>
+      </w:r>
+    </w:p>
+    <w:p>
+      <w:pPr>
+        <w:jc w:val="center"/>
+      </w:pPr>
+      <w:r>
+        <w:rPr>
+          <w:noProof/>
+        </w:rPr>
+        <w:drawing>
+          <wp:inline distT="0" distB="0" distL="0" distR="0" wp14:anchorId="3BA43714" wp14:editId="1CDDB013">
+            <wp:extent cx="2753110" cy="2210108"/>
+            <wp:effectExtent l="0" t="0" r="0" b="0"/>
+            <wp:docPr id="98432700" name="Imagen 98432700"/>
+            <wp:cNvGraphicFramePr>
+              <a:graphicFrameLocks xmlns:a="http://schemas.openxmlformats.org/drawingml/2006/main" noChangeAspect="1"/>
+            </wp:cNvGraphicFramePr>
+            <a:graphic xmlns:a="http://schemas.openxmlformats.org/drawingml/2006/main">
+              <a:graphicData uri="http://schemas.openxmlformats.org/drawingml/2006/picture">
+                <pic:pic xmlns:pic="http://schemas.openxmlformats.org/drawingml/2006/picture">
+                  <pic:nvPicPr>
+                    <pic:cNvPr id="0" name=""/>
+                    <pic:cNvPicPr/>
+                  </pic:nvPicPr>
+                  <pic:blipFill>
+                    <a:blip r:embed="rId6">
+                      <a:extLst>
+                        <a:ext uri="{28A0092B-C50C-407E-A947-70E740481C1C}">
+                          <a14:useLocalDpi xmlns:a14="http://schemas.microsoft.com/office/drawing/2010/main" val="0"/>
+                        </a:ext>
+                      </a:extLst>
+                    </a:blip>
+                    <a:stretch>
+                      <a:fillRect/>
+                    </a:stretch>
+                  </pic:blipFill>
+                  <pic:spPr>
+                    <a:xfrm>
+                      <a:off x="0" y="0"/>
+                      <a:ext cx="2753110" cy="2210108"/>
+                    </a:xfrm>
+                    <a:prstGeom prst="rect">
+                      <a:avLst/>
+                    </a:prstGeom>
+                  </pic:spPr>
+                </pic:pic>
+              </a:graphicData>
+            </a:graphic>
+          </wp:inline>
+        </w:drawing>
+      </w:r>
+    </w:p>
+    <w:p>
+      <w:pPr>
+        <w:jc w:val="center"/>
+      </w:pPr>
+    </w:p>
+    <w:p>
+      <w:pPr>
+        <w:jc w:val="center"/>
+      </w:pPr>
+      <w:r>
+        <w:t>Interfaces</w:t>
+      </w:r>
+    </w:p>
+    <w:p>
+      <w:pPr>
+        <w:jc w:val="center"/>
+      </w:pPr>
+    </w:p>
+    <w:p>
+      <w:pPr>
+        <w:jc w:val="center"/>
+      </w:pPr>
+    </w:p>
+    <w:p>
+      <w:pPr>
+        <w:jc w:val="center"/>
+      </w:pPr>
+      <w:r>
+        <w:rPr>
+          <w:noProof/>
+        </w:rPr>
+        <w:drawing>
+          <wp:inline distT="0" distB="0" distL="0" distR="0" wp14:anchorId="3605449B" wp14:editId="5BE22A62">
+            <wp:extent cx="3381847" cy="1352739"/>
+            <wp:effectExtent l="0" t="0" r="0" b="0"/>
+            <wp:docPr id="601789789" name="Imagen 601789789"/>
+            <wp:cNvGraphicFramePr>
+              <a:graphicFrameLocks xmlns:a="http://schemas.openxmlformats.org/drawingml/2006/main" noChangeAspect="1"/>
+            </wp:cNvGraphicFramePr>
+            <a:graphic xmlns:a="http://schemas.openxmlformats.org/drawingml/2006/main">
+              <a:graphicData uri="http://schemas.openxmlformats.org/drawingml/2006/picture">
+                <pic:pic xmlns:pic="http://schemas.openxmlformats.org/drawingml/2006/picture">
+                  <pic:nvPicPr>
+                    <pic:cNvPr id="0" name=""/>
+                    <pic:cNvPicPr/>
+                  </pic:nvPicPr>
+                  <pic:blipFill>
+                    <a:blip r:embed="rId7">
+                      <a:extLst>
+                        <a:ext uri="{28A0092B-C50C-407E-A947-70E740481C1C}">
+                          <a14:useLocalDpi xmlns:a14="http://schemas.microsoft.com/office/drawing/2010/main" val="0"/>
+                        </a:ext>
+                      </a:extLst>
+                    </a:blip>
+                    <a:stretch>
+                      <a:fillRect/>
+                    </a:stretch>
+                  </pic:blipFill>
+                  <pic:spPr>
+                    <a:xfrm>
+                      <a:off x="0" y="0"/>
+                      <a:ext cx="3381847" cy="1352739"/>
+                    </a:xfrm>
+                    <a:prstGeom prst="rect">
+                      <a:avLst/>
+                    </a:prstGeom>
+                  </pic:spPr>
+                </pic:pic>
+              </a:graphicData>
+            </a:graphic>
+          </wp:inline>
+        </w:drawing>
+      </w:r>
+    </w:p>
+    <w:p>
+      <w:pPr>
+        <w:jc w:val="center"/>
+      </w:pPr>
+    </w:p>
+    <w:p>
+      <w:pPr>
+        <w:jc w:val="center"/>
+      </w:pPr>
+    </w:p>
+    <w:p>
+      <w:pPr>
+        <w:jc w:val="center"/>
+      </w:pPr>
+      <w:r>
+        <w:rPr>
+          <w:noProof/>
+        </w:rPr>
+        <w:drawing>
+          <wp:inline distT="0" distB="0" distL="0" distR="0" wp14:anchorId="6FE73B33" wp14:editId="11D05608">
+            <wp:extent cx="2657846" cy="1095528"/>
+            <wp:effectExtent l="0" t="0" r="0" b="0"/>
+            <wp:docPr id="1669450321" name="Imagen 1669450321"/>
+            <wp:cNvGraphicFramePr>
+              <a:graphicFrameLocks xmlns:a="http://schemas.openxmlformats.org/drawingml/2006/main" noChangeAspect="1"/>
+            </wp:cNvGraphicFramePr>
+            <a:graphic xmlns:a="http://schemas.openxmlformats.org/drawingml/2006/main">
+              <a:graphicData uri="http://schemas.openxmlformats.org/drawingml/2006/picture">
+                <pic:pic xmlns:pic="http://schemas.openxmlformats.org/drawingml/2006/picture">
+                  <pic:nvPicPr>
+                    <pic:cNvPr id="0" name=""/>
+                    <pic:cNvPicPr/>
+                  </pic:nvPicPr>
+                  <pic:blipFill>
+                    <a:blip r:embed="rId8">
+                      <a:extLst>
+                        <a:ext uri="{28A0092B-C50C-407E-A947-70E740481C1C}">
+                          <a14:useLocalDpi xmlns:a14="http://schemas.microsoft.com/office/drawing/2010/main" val="0"/>
+                        </a:ext>
+                      </a:extLst>
+                    </a:blip>
+                    <a:stretch>
+                      <a:fillRect/>
+                    </a:stretch>
+                  </pic:blipFill>
+                  <pic:spPr>
+                    <a:xfrm>
+                      <a:off x="0" y="0"/>
+                      <a:ext cx="2657846" cy="1095528"/>
+                    </a:xfrm>
+                    <a:prstGeom prst="rect">
+                      <a:avLst/>
+                    </a:prstGeom>
+                  </pic:spPr>
+                </pic:pic>
+              </a:graphicData>
+            </a:graphic>
+          </wp:inline>
+        </w:drawing>
+      </w:r>
+    </w:p>
+    <w:p>
+      <w:pPr>
+        <w:jc w:val="center"/>
+      </w:pPr>
+    </w:p>
+    <w:p>
+      <w:pPr>
+        <w:jc w:val="center"/>
+      </w:pPr>
+    </w:p>
     <w:p/>
+    <w:p>
+      <w:pPr>
+        <w:jc w:val="center"/>
+      </w:pPr>
+      <w:r>
+        <w:lastRenderedPageBreak/>
+        <w:t>Clase Cuenta</w:t>
+      </w:r>
+    </w:p>
+    <w:p>
+      <w:pPr>
+        <w:jc w:val="center"/>
+      </w:pPr>
+      <w:r>
+        <w:rPr>
+          <w:noProof/>
+        </w:rPr>
+        <w:drawing>
+          <wp:inline distT="0" distB="0" distL="0" distR="0" wp14:anchorId="534183CD" wp14:editId="4F82921A">
+            <wp:extent cx="5219702" cy="4514852"/>
+            <wp:effectExtent l="0" t="0" r="0" b="0"/>
+            <wp:docPr id="1874199495" name="Imagen 1874199495"/>
+            <wp:cNvGraphicFramePr>
+              <a:graphicFrameLocks xmlns:a="http://schemas.openxmlformats.org/drawingml/2006/main" noChangeAspect="1"/>
+            </wp:cNvGraphicFramePr>
+            <a:graphic xmlns:a="http://schemas.openxmlformats.org/drawingml/2006/main">
+              <a:graphicData uri="http://schemas.openxmlformats.org/drawingml/2006/picture">
+                <pic:pic xmlns:pic="http://schemas.openxmlformats.org/drawingml/2006/picture">
+                  <pic:nvPicPr>
+                    <pic:cNvPr id="0" name=""/>
+                    <pic:cNvPicPr/>
+                  </pic:nvPicPr>
+                  <pic:blipFill>
+                    <a:blip r:embed="rId9">
+                      <a:extLst>
+                        <a:ext uri="{28A0092B-C50C-407E-A947-70E740481C1C}">
+                          <a14:useLocalDpi xmlns:a14="http://schemas.microsoft.com/office/drawing/2010/main" val="0"/>
+                        </a:ext>
+                      </a:extLst>
+                    </a:blip>
+                    <a:stretch>
+                      <a:fillRect/>
+                    </a:stretch>
+                  </pic:blipFill>
+                  <pic:spPr>
+                    <a:xfrm>
+                      <a:off x="0" y="0"/>
+                      <a:ext cx="5219702" cy="4514852"/>
+                    </a:xfrm>
+                    <a:prstGeom prst="rect">
+                      <a:avLst/>
+                    </a:prstGeom>
+                  </pic:spPr>
+                </pic:pic>
+              </a:graphicData>
+            </a:graphic>
+          </wp:inline>
+        </w:drawing>
+      </w:r>
+    </w:p>
+    <w:p>
+      <w:pPr>
+        <w:jc w:val="center"/>
+      </w:pPr>
+      <w:r>
+        <w:rPr>
+          <w:noProof/>
+        </w:rPr>
+        <w:drawing>
+          <wp:inline distT="0" distB="0" distL="0" distR="0" wp14:anchorId="289AD814" wp14:editId="29DA1DF5">
+            <wp:extent cx="5248276" cy="3105150"/>
+            <wp:effectExtent l="0" t="0" r="0" b="0"/>
+            <wp:docPr id="2074634840" name="Imagen 2074634840"/>
+            <wp:cNvGraphicFramePr>
+              <a:graphicFrameLocks xmlns:a="http://schemas.openxmlformats.org/drawingml/2006/main" noChangeAspect="1"/>
+            </wp:cNvGraphicFramePr>
+            <a:graphic xmlns:a="http://schemas.openxmlformats.org/drawingml/2006/main">
+              <a:graphicData uri="http://schemas.openxmlformats.org/drawingml/2006/picture">
+                <pic:pic xmlns:pic="http://schemas.openxmlformats.org/drawingml/2006/picture">
+                  <pic:nvPicPr>
+                    <pic:cNvPr id="0" name=""/>
+                    <pic:cNvPicPr/>
+                  </pic:nvPicPr>
+                  <pic:blipFill>
+                    <a:blip r:embed="rId10">
+                      <a:extLst>
+                        <a:ext uri="{28A0092B-C50C-407E-A947-70E740481C1C}">
+                          <a14:useLocalDpi xmlns:a14="http://schemas.microsoft.com/office/drawing/2010/main" val="0"/>
+                        </a:ext>
+                      </a:extLst>
+                    </a:blip>
+                    <a:stretch>
+                      <a:fillRect/>
+                    </a:stretch>
+                  </pic:blipFill>
+                  <pic:spPr>
+                    <a:xfrm>
+                      <a:off x="0" y="0"/>
+                      <a:ext cx="5248276" cy="3105150"/>
+                    </a:xfrm>
+                    <a:prstGeom prst="rect">
+                      <a:avLst/>
+                    </a:prstGeom>
+                  </pic:spPr>
+                </pic:pic>
+              </a:graphicData>
+            </a:graphic>
+          </wp:inline>
+        </w:drawing>
+      </w:r>
+    </w:p>
+    <w:p>
+      <w:pPr>
+        <w:jc w:val="center"/>
+      </w:pPr>
+      <w:r>
+        <w:lastRenderedPageBreak/>
+        <w:t>Clase Paciente</w:t>
+      </w:r>
+    </w:p>
+    <w:p>
+      <w:pPr>
+        <w:jc w:val="center"/>
+      </w:pPr>
+      <w:r>
+        <w:rPr>
+          <w:noProof/>
+        </w:rPr>
+        <w:drawing>
+          <wp:inline distT="0" distB="0" distL="0" distR="0" wp14:anchorId="0CE0BCFA" wp14:editId="3CD08D4F">
+            <wp:extent cx="5257802" cy="7486652"/>
+            <wp:effectExtent l="0" t="0" r="0" b="0"/>
+            <wp:docPr id="1564937899" name="Imagen 1564937899"/>
+            <wp:cNvGraphicFramePr>
+              <a:graphicFrameLocks xmlns:a="http://schemas.openxmlformats.org/drawingml/2006/main" noChangeAspect="1"/>
+            </wp:cNvGraphicFramePr>
+            <a:graphic xmlns:a="http://schemas.openxmlformats.org/drawingml/2006/main">
+              <a:graphicData uri="http://schemas.openxmlformats.org/drawingml/2006/picture">
+                <pic:pic xmlns:pic="http://schemas.openxmlformats.org/drawingml/2006/picture">
+                  <pic:nvPicPr>
+                    <pic:cNvPr id="0" name=""/>
+                    <pic:cNvPicPr/>
+                  </pic:nvPicPr>
+                  <pic:blipFill>
+                    <a:blip r:embed="rId11">
+                      <a:extLst>
+                        <a:ext uri="{28A0092B-C50C-407E-A947-70E740481C1C}">
+                          <a14:useLocalDpi xmlns:a14="http://schemas.microsoft.com/office/drawing/2010/main" val="0"/>
+                        </a:ext>
+                      </a:extLst>
+                    </a:blip>
+                    <a:stretch>
+                      <a:fillRect/>
+                    </a:stretch>
+                  </pic:blipFill>
+                  <pic:spPr>
+                    <a:xfrm>
+                      <a:off x="0" y="0"/>
+                      <a:ext cx="5257802" cy="7486652"/>
+                    </a:xfrm>
+                    <a:prstGeom prst="rect">
+                      <a:avLst/>
+                    </a:prstGeom>
+                  </pic:spPr>
+                </pic:pic>
+              </a:graphicData>
+            </a:graphic>
+          </wp:inline>
+        </w:drawing>
+      </w:r>
+    </w:p>
+    <w:p>
+      <w:pPr>
+        <w:jc w:val="center"/>
+      </w:pPr>
+    </w:p>
+    <w:p>
+      <w:pPr>
+        <w:jc w:val="center"/>
+      </w:pPr>
+      <w:r>
+        <w:rPr>
+          <w:noProof/>
+        </w:rPr>
+        <w:lastRenderedPageBreak/>
+        <w:drawing>
+          <wp:inline distT="0" distB="0" distL="0" distR="0" wp14:anchorId="6B20C270" wp14:editId="4EE461B5">
+            <wp:extent cx="5619752" cy="3714750"/>
+            <wp:effectExtent l="0" t="0" r="0" b="0"/>
+            <wp:docPr id="1128748135" name="Imagen 1128748135"/>
+            <wp:cNvGraphicFramePr>
+              <a:graphicFrameLocks xmlns:a="http://schemas.openxmlformats.org/drawingml/2006/main" noChangeAspect="1"/>
+            </wp:cNvGraphicFramePr>
+            <a:graphic xmlns:a="http://schemas.openxmlformats.org/drawingml/2006/main">
+              <a:graphicData uri="http://schemas.openxmlformats.org/drawingml/2006/picture">
+                <pic:pic xmlns:pic="http://schemas.openxmlformats.org/drawingml/2006/picture">
+                  <pic:nvPicPr>
+                    <pic:cNvPr id="0" name=""/>
+                    <pic:cNvPicPr/>
+                  </pic:nvPicPr>
+                  <pic:blipFill>
+                    <a:blip r:embed="rId12">
+                      <a:extLst>
+                        <a:ext uri="{28A0092B-C50C-407E-A947-70E740481C1C}">
+                          <a14:useLocalDpi xmlns:a14="http://schemas.microsoft.com/office/drawing/2010/main" val="0"/>
+                        </a:ext>
+                      </a:extLst>
+                    </a:blip>
+                    <a:stretch>
+                      <a:fillRect/>
+                    </a:stretch>
+                  </pic:blipFill>
+                  <pic:spPr>
+                    <a:xfrm>
+                      <a:off x="0" y="0"/>
+                      <a:ext cx="5619752" cy="3714750"/>
+                    </a:xfrm>
+                    <a:prstGeom prst="rect">
+                      <a:avLst/>
+                    </a:prstGeom>
+                  </pic:spPr>
+                </pic:pic>
+              </a:graphicData>
+            </a:graphic>
+          </wp:inline>
+        </w:drawing>
+      </w:r>
+    </w:p>
+    <w:p>
+      <w:pPr>
+        <w:jc w:val="center"/>
+      </w:pPr>
+    </w:p>
+    <w:p>
+      <w:pPr>
+        <w:jc w:val="center"/>
+      </w:pPr>
+      <w:r>
+        <w:rPr>
+          <w:noProof/>
+        </w:rPr>
+        <w:drawing>
+          <wp:inline distT="0" distB="0" distL="0" distR="0" wp14:anchorId="7C398E8D" wp14:editId="24DAB025">
+            <wp:extent cx="5619750" cy="2428874"/>
+            <wp:effectExtent l="0" t="0" r="0" b="0"/>
+            <wp:docPr id="9841015" name="Imagen 9841015"/>
+            <wp:cNvGraphicFramePr>
+              <a:graphicFrameLocks xmlns:a="http://schemas.openxmlformats.org/drawingml/2006/main" noChangeAspect="1"/>
+            </wp:cNvGraphicFramePr>
+            <a:graphic xmlns:a="http://schemas.openxmlformats.org/drawingml/2006/main">
+              <a:graphicData uri="http://schemas.openxmlformats.org/drawingml/2006/picture">
+                <pic:pic xmlns:pic="http://schemas.openxmlformats.org/drawingml/2006/picture">
+                  <pic:nvPicPr>
+                    <pic:cNvPr id="0" name=""/>
+                    <pic:cNvPicPr/>
+                  </pic:nvPicPr>
+                  <pic:blipFill>
+                    <a:blip r:embed="rId13">
+                      <a:extLst>
+                        <a:ext uri="{28A0092B-C50C-407E-A947-70E740481C1C}">
+                          <a14:useLocalDpi xmlns:a14="http://schemas.microsoft.com/office/drawing/2010/main" val="0"/>
+                        </a:ext>
+                      </a:extLst>
+                    </a:blip>
+                    <a:stretch>
+                      <a:fillRect/>
+                    </a:stretch>
+                  </pic:blipFill>
+                  <pic:spPr>
+                    <a:xfrm>
+                      <a:off x="0" y="0"/>
+                      <a:ext cx="5619750" cy="2428874"/>
+                    </a:xfrm>
+                    <a:prstGeom prst="rect">
+                      <a:avLst/>
+                    </a:prstGeom>
+                  </pic:spPr>
+                </pic:pic>
+              </a:graphicData>
+            </a:graphic>
+          </wp:inline>
+        </w:drawing>
+      </w:r>
+    </w:p>
+    <w:p>
+      <w:pPr>
+        <w:jc w:val="center"/>
+      </w:pPr>
+      <w:r>
+        <w:rPr>
+          <w:noProof/>
+        </w:rPr>
+        <w:lastRenderedPageBreak/>
+        <w:drawing>
+          <wp:inline distT="0" distB="0" distL="0" distR="0" wp14:anchorId="5E0650FC" wp14:editId="32D2D15A">
+            <wp:extent cx="5019674" cy="4000501"/>
+            <wp:effectExtent l="0" t="0" r="0" b="0"/>
+            <wp:docPr id="1577599027" name="Imagen 1577599027"/>
+            <wp:cNvGraphicFramePr>
+              <a:graphicFrameLocks xmlns:a="http://schemas.openxmlformats.org/drawingml/2006/main" noChangeAspect="1"/>
+            </wp:cNvGraphicFramePr>
+            <a:graphic xmlns:a="http://schemas.openxmlformats.org/drawingml/2006/main">
+              <a:graphicData uri="http://schemas.openxmlformats.org/drawingml/2006/picture">
+                <pic:pic xmlns:pic="http://schemas.openxmlformats.org/drawingml/2006/picture">
+                  <pic:nvPicPr>
+                    <pic:cNvPr id="0" name=""/>
+                    <pic:cNvPicPr/>
+                  </pic:nvPicPr>
+                  <pic:blipFill>
+                    <a:blip r:embed="rId14">
+                      <a:extLst>
+                        <a:ext uri="{28A0092B-C50C-407E-A947-70E740481C1C}">
+                          <a14:useLocalDpi xmlns:a14="http://schemas.microsoft.com/office/drawing/2010/main" val="0"/>
+                        </a:ext>
+                      </a:extLst>
+                    </a:blip>
+                    <a:stretch>
+                      <a:fillRect/>
+                    </a:stretch>
+                  </pic:blipFill>
+                  <pic:spPr>
+                    <a:xfrm>
+                      <a:off x="0" y="0"/>
+                      <a:ext cx="5019674" cy="4000501"/>
+                    </a:xfrm>
+                    <a:prstGeom prst="rect">
+                      <a:avLst/>
+                    </a:prstGeom>
+                  </pic:spPr>
+                </pic:pic>
+              </a:graphicData>
+            </a:graphic>
+          </wp:inline>
+        </w:drawing>
+      </w:r>
+    </w:p>
+    <w:p>
+      <w:pPr>
+        <w:jc w:val="center"/>
+      </w:pPr>
+      <w:r>
+        <w:t>Clase Administrador</w:t>
+      </w:r>
+    </w:p>
+    <w:p>
+      <w:pPr>
+        <w:jc w:val="center"/>
+      </w:pPr>
+      <w:r>
+        <w:rPr>
+          <w:noProof/>
+        </w:rPr>
+        <w:drawing>
+          <wp:inline distT="0" distB="0" distL="0" distR="0" wp14:anchorId="2F1AAAFB" wp14:editId="22E8A598">
+            <wp:extent cx="5010150" cy="3619502"/>
+            <wp:effectExtent l="0" t="0" r="0" b="0"/>
+            <wp:docPr id="1984579373" name="Imagen 1984579373"/>
+            <wp:cNvGraphicFramePr>
+              <a:graphicFrameLocks xmlns:a="http://schemas.openxmlformats.org/drawingml/2006/main" noChangeAspect="1"/>
+            </wp:cNvGraphicFramePr>
+            <a:graphic xmlns:a="http://schemas.openxmlformats.org/drawingml/2006/main">
+              <a:graphicData uri="http://schemas.openxmlformats.org/drawingml/2006/picture">
+                <pic:pic xmlns:pic="http://schemas.openxmlformats.org/drawingml/2006/picture">
+                  <pic:nvPicPr>
+                    <pic:cNvPr id="0" name=""/>
+                    <pic:cNvPicPr/>
+                  </pic:nvPicPr>
+                  <pic:blipFill>
+                    <a:blip r:embed="rId15">
+                      <a:extLst>
+                        <a:ext uri="{28A0092B-C50C-407E-A947-70E740481C1C}">
+                          <a14:useLocalDpi xmlns:a14="http://schemas.microsoft.com/office/drawing/2010/main" val="0"/>
+                        </a:ext>
+                      </a:extLst>
+                    </a:blip>
+                    <a:stretch>
+                      <a:fillRect/>
+                    </a:stretch>
+                  </pic:blipFill>
+                  <pic:spPr>
+                    <a:xfrm>
+                      <a:off x="0" y="0"/>
+                      <a:ext cx="5010150" cy="3619502"/>
+                    </a:xfrm>
+                    <a:prstGeom prst="rect">
+                      <a:avLst/>
+                    </a:prstGeom>
+                  </pic:spPr>
+                </pic:pic>
+              </a:graphicData>
+            </a:graphic>
+          </wp:inline>
+        </w:drawing>
+      </w:r>
+    </w:p>
+    <w:p>
+      <w:r>
+        <w:br w:type="page"/>
+      </w:r>
+      <w:r>
+        <w:rPr>
+          <w:noProof/>
+        </w:rPr>
+        <w:lastRenderedPageBreak/>
+        <w:drawing>
+          <wp:inline distT="0" distB="0" distL="0" distR="0" wp14:anchorId="24CE3B92" wp14:editId="2606DDE0">
+            <wp:extent cx="5372783" cy="4210817"/>
+            <wp:effectExtent l="0" t="0" r="0" b="0"/>
+            <wp:docPr id="1895520455" name="Imagen 1895520455" title="Insertando imagen..."/>
+            <wp:cNvGraphicFramePr>
+              <a:graphicFrameLocks xmlns:a="http://schemas.openxmlformats.org/drawingml/2006/main" noChangeAspect="1"/>
+            </wp:cNvGraphicFramePr>
+            <a:graphic xmlns:a="http://schemas.openxmlformats.org/drawingml/2006/main">
+              <a:graphicData uri="http://schemas.openxmlformats.org/drawingml/2006/picture">
+                <pic:pic xmlns:pic="http://schemas.openxmlformats.org/drawingml/2006/picture">
+                  <pic:nvPicPr>
+                    <pic:cNvPr id="0" name=""/>
+                    <pic:cNvPicPr/>
+                  </pic:nvPicPr>
+                  <pic:blipFill>
+                    <a:blip r:embed="rId16">
+                      <a:extLst>
+                        <a:ext uri="{28A0092B-C50C-407E-A947-70E740481C1C}">
+                          <a14:useLocalDpi xmlns:a14="http://schemas.microsoft.com/office/drawing/2010/main" val="0"/>
+                        </a:ext>
+                      </a:extLst>
+                    </a:blip>
+                    <a:stretch>
+                      <a:fillRect/>
+                    </a:stretch>
+                  </pic:blipFill>
+                  <pic:spPr>
+                    <a:xfrm>
+                      <a:off x="0" y="0"/>
+                      <a:ext cx="5372783" cy="4210817"/>
+                    </a:xfrm>
+                    <a:prstGeom prst="rect">
+                      <a:avLst/>
+                    </a:prstGeom>
+                  </pic:spPr>
+                </pic:pic>
+              </a:graphicData>
+            </a:graphic>
+          </wp:inline>
+        </w:drawing>
+      </w:r>
+    </w:p>
+    <w:p>
+      <w:r>
+        <w:rPr>
+          <w:noProof/>
+        </w:rPr>
+        <w:drawing>
+          <wp:inline distT="0" distB="0" distL="0" distR="0" wp14:anchorId="0F093438" wp14:editId="1A89CABA">
+            <wp:extent cx="5619752" cy="2533650"/>
+            <wp:effectExtent l="0" t="0" r="0" b="0"/>
+            <wp:docPr id="1995009853" name="Imagen 1995009853"/>
+            <wp:cNvGraphicFramePr>
+              <a:graphicFrameLocks xmlns:a="http://schemas.openxmlformats.org/drawingml/2006/main" noChangeAspect="1"/>
+            </wp:cNvGraphicFramePr>
+            <a:graphic xmlns:a="http://schemas.openxmlformats.org/drawingml/2006/main">
+              <a:graphicData uri="http://schemas.openxmlformats.org/drawingml/2006/picture">
+                <pic:pic xmlns:pic="http://schemas.openxmlformats.org/drawingml/2006/picture">
+                  <pic:nvPicPr>
+                    <pic:cNvPr id="0" name=""/>
+                    <pic:cNvPicPr/>
+                  </pic:nvPicPr>
+                  <pic:blipFill>
+                    <a:blip r:embed="rId17">
+                      <a:extLst>
+                        <a:ext uri="{28A0092B-C50C-407E-A947-70E740481C1C}">
+                          <a14:useLocalDpi xmlns:a14="http://schemas.microsoft.com/office/drawing/2010/main" val="0"/>
+                        </a:ext>
+                      </a:extLst>
+                    </a:blip>
+                    <a:stretch>
+                      <a:fillRect/>
+                    </a:stretch>
+                  </pic:blipFill>
+                  <pic:spPr>
+                    <a:xfrm>
+                      <a:off x="0" y="0"/>
+                      <a:ext cx="5619752" cy="2533650"/>
+                    </a:xfrm>
+                    <a:prstGeom prst="rect">
+                      <a:avLst/>
+                    </a:prstGeom>
+                  </pic:spPr>
+                </pic:pic>
+              </a:graphicData>
+            </a:graphic>
+          </wp:inline>
+        </w:drawing>
+      </w:r>
+    </w:p>
+    <w:p>
+      <w:pPr>
+        <w:jc w:val="center"/>
+      </w:pPr>
+    </w:p>
+    <w:p>
+      <w:pPr>
+        <w:jc w:val="center"/>
+      </w:pPr>
+    </w:p>
+    <w:p>
+      <w:pPr>
+        <w:jc w:val="center"/>
+      </w:pPr>
+    </w:p>
+    <w:p>
+      <w:pPr>
+        <w:jc w:val="center"/>
+      </w:pPr>
+    </w:p>
+    <w:p>
+      <w:pPr>
+        <w:jc w:val="center"/>
+      </w:pPr>
+      <w:r>
+        <w:lastRenderedPageBreak/>
+        <w:t>Clase Hospital</w:t>
+      </w:r>
+    </w:p>
+    <w:p>
+      <w:pPr>
+        <w:jc w:val="center"/>
+      </w:pPr>
+      <w:r>
+        <w:rPr>
+          <w:noProof/>
+        </w:rPr>
+        <w:drawing>
+          <wp:inline distT="0" distB="0" distL="0" distR="0" wp14:anchorId="0DD1BFD9" wp14:editId="0D290E0A">
+            <wp:extent cx="5543550" cy="5619752"/>
+            <wp:effectExtent l="0" t="0" r="0" b="0"/>
+            <wp:docPr id="1846100186" name="Imagen 1846100186"/>
+            <wp:cNvGraphicFramePr>
+              <a:graphicFrameLocks xmlns:a="http://schemas.openxmlformats.org/drawingml/2006/main" noChangeAspect="1"/>
+            </wp:cNvGraphicFramePr>
+            <a:graphic xmlns:a="http://schemas.openxmlformats.org/drawingml/2006/main">
+              <a:graphicData uri="http://schemas.openxmlformats.org/drawingml/2006/picture">
+                <pic:pic xmlns:pic="http://schemas.openxmlformats.org/drawingml/2006/picture">
+                  <pic:nvPicPr>
+                    <pic:cNvPr id="0" name=""/>
+                    <pic:cNvPicPr/>
+                  </pic:nvPicPr>
+                  <pic:blipFill>
+                    <a:blip r:embed="rId18">
+                      <a:extLst>
+                        <a:ext uri="{28A0092B-C50C-407E-A947-70E740481C1C}">
+                          <a14:useLocalDpi xmlns:a14="http://schemas.microsoft.com/office/drawing/2010/main" val="0"/>
+                        </a:ext>
+                      </a:extLst>
+                    </a:blip>
+                    <a:stretch>
+                      <a:fillRect/>
+                    </a:stretch>
+                  </pic:blipFill>
+                  <pic:spPr>
+                    <a:xfrm>
+                      <a:off x="0" y="0"/>
+                      <a:ext cx="5543550" cy="5619752"/>
+                    </a:xfrm>
+                    <a:prstGeom prst="rect">
+                      <a:avLst/>
+                    </a:prstGeom>
+                  </pic:spPr>
+                </pic:pic>
+              </a:graphicData>
+            </a:graphic>
+          </wp:inline>
+        </w:drawing>
+      </w:r>
+    </w:p>
+    <w:p>
+      <w:pPr>
+        <w:jc w:val="center"/>
+      </w:pPr>
+    </w:p>
+    <w:p>
+      <w:pPr>
+        <w:jc w:val="center"/>
+      </w:pPr>
+    </w:p>
+    <w:p>
+      <w:pPr>
+        <w:jc w:val="center"/>
+      </w:pPr>
+    </w:p>
+    <w:p>
+      <w:pPr>
+        <w:jc w:val="center"/>
+      </w:pPr>
+    </w:p>
+    <w:p>
+      <w:pPr>
+        <w:jc w:val="center"/>
+      </w:pPr>
+    </w:p>
+    <w:p>
+      <w:pPr>
+        <w:jc w:val="center"/>
+      </w:pPr>
+    </w:p>
+    <w:p>
+      <w:pPr>
+        <w:jc w:val="center"/>
+      </w:pPr>
+    </w:p>
+    <w:p>
+      <w:pPr>
+        <w:jc w:val="center"/>
+      </w:pPr>
+    </w:p>
+    <w:p>
+      <w:pPr>
+        <w:jc w:val="center"/>
+      </w:pPr>
+      <w:r>
+        <w:lastRenderedPageBreak/>
+        <w:t>Clase Historial Medico</w:t>
+      </w:r>
+    </w:p>
+    <w:p>
+      <w:pPr>
+        <w:jc w:val="center"/>
+      </w:pPr>
+      <w:r>
+        <w:rPr>
+          <w:noProof/>
+        </w:rPr>
+        <w:drawing>
+          <wp:inline distT="0" distB="0" distL="0" distR="0" wp14:anchorId="426FAD38" wp14:editId="0A0E2FA9">
+            <wp:extent cx="5406761" cy="7266492"/>
+            <wp:effectExtent l="0" t="0" r="0" b="0"/>
+            <wp:docPr id="1138352293" name="Imagen 1138352293"/>
+            <wp:cNvGraphicFramePr>
+              <a:graphicFrameLocks xmlns:a="http://schemas.openxmlformats.org/drawingml/2006/main" noChangeAspect="1"/>
+            </wp:cNvGraphicFramePr>
+            <a:graphic xmlns:a="http://schemas.openxmlformats.org/drawingml/2006/main">
+              <a:graphicData uri="http://schemas.openxmlformats.org/drawingml/2006/picture">
+                <pic:pic xmlns:pic="http://schemas.openxmlformats.org/drawingml/2006/picture">
+                  <pic:nvPicPr>
+                    <pic:cNvPr id="0" name=""/>
+                    <pic:cNvPicPr/>
+                  </pic:nvPicPr>
+                  <pic:blipFill>
+                    <a:blip r:embed="rId19">
+                      <a:extLst>
+                        <a:ext uri="{28A0092B-C50C-407E-A947-70E740481C1C}">
+                          <a14:useLocalDpi xmlns:a14="http://schemas.microsoft.com/office/drawing/2010/main" val="0"/>
+                        </a:ext>
+                      </a:extLst>
+                    </a:blip>
+                    <a:stretch>
+                      <a:fillRect/>
+                    </a:stretch>
+                  </pic:blipFill>
+                  <pic:spPr>
+                    <a:xfrm>
+                      <a:off x="0" y="0"/>
+                      <a:ext cx="5406761" cy="7266492"/>
+                    </a:xfrm>
+                    <a:prstGeom prst="rect">
+                      <a:avLst/>
+                    </a:prstGeom>
+                  </pic:spPr>
+                </pic:pic>
+              </a:graphicData>
+            </a:graphic>
+          </wp:inline>
+        </w:drawing>
+      </w:r>
+    </w:p>
+    <w:p>
+      <w:pPr>
+        <w:jc w:val="center"/>
+      </w:pPr>
+    </w:p>
+    <w:p>
+      <w:pPr>
+        <w:jc w:val="center"/>
+      </w:pPr>
+    </w:p>
+    <w:p>
+      <w:r>
+        <w:lastRenderedPageBreak/>
+        <w:t>El siguiente código representa una interfaz básica de usuario diseñada para una página web que permite a los usuarios iniciar sesión o registrarse. Se ha implementado utilizando HTML para la estructura y CSS para el diseño visual, lo que permite crear un diseño limpio y moderno.</w:t>
+      </w:r>
+    </w:p>
+    <w:p>
+      <w:r>
+        <w:t>HTML (HyperText Markup Language):</w:t>
+      </w:r>
+    </w:p>
+    <w:p>
+      <w:r>
+        <w:t>HTML es el lenguaje de marcado utilizado para estructurar el contenido de la página. En este caso, el código HTML define dos formularios principales:</w:t>
+      </w:r>
+    </w:p>
+    <w:p>
+      <w:r>
+        <w:t xml:space="preserve">Formulario de Inicio de Sesión: Este formulario contiene campos donde el usuario ingresa su </w:t>
+      </w:r>
+      <w:r>
+        <w:t>documento</w:t>
+      </w:r>
+      <w:r>
+        <w:t>y contraseña. También incluye un botón para enviar los datos y una opción para redirigir al usuario a una página de registro si aún no tiene cuenta.</w:t>
+      </w:r>
+      <w:r>
+        <w:rPr>
+          <w:noProof/>
+        </w:rPr>
+        <w:drawing>
+          <wp:inline distT="0" distB="0" distL="0" distR="0" wp14:anchorId="66CBA42D" wp14:editId="25324002">
+            <wp:extent cx="5618980" cy="4343400"/>
+            <wp:effectExtent l="0" t="0" r="1270" b="0"/>
+            <wp:docPr id="1067284461" name="Imagen 1067284461"/>
+            <wp:cNvGraphicFramePr>
+              <a:graphicFrameLocks xmlns:a="http://schemas.openxmlformats.org/drawingml/2006/main" noChangeAspect="1"/>
+            </wp:cNvGraphicFramePr>
+            <a:graphic xmlns:a="http://schemas.openxmlformats.org/drawingml/2006/main">
+              <a:graphicData uri="http://schemas.openxmlformats.org/drawingml/2006/picture">
+                <pic:pic xmlns:pic="http://schemas.openxmlformats.org/drawingml/2006/picture">
+                  <pic:nvPicPr>
+                    <pic:cNvPr id="0" name=""/>
+                    <pic:cNvPicPr/>
+                  </pic:nvPicPr>
+                  <pic:blipFill>
+                    <a:blip r:embed="rId20">
+                      <a:extLst>
+                        <a:ext uri="{28A0092B-C50C-407E-A947-70E740481C1C}">
+                          <a14:useLocalDpi xmlns:a14="http://schemas.microsoft.com/office/drawing/2010/main" val="0"/>
+                        </a:ext>
+                      </a:extLst>
+                    </a:blip>
+                    <a:stretch>
+                      <a:fillRect/>
+                    </a:stretch>
+                  </pic:blipFill>
+                  <pic:spPr>
+                    <a:xfrm>
+                      <a:off x="0" y="0"/>
+                      <a:ext cx="5621752" cy="4345543"/>
+                    </a:xfrm>
+                    <a:prstGeom prst="rect">
+                      <a:avLst/>
+                    </a:prstGeom>
+                  </pic:spPr>
+                </pic:pic>
+              </a:graphicData>
+            </a:graphic>
+          </wp:inline>
+        </w:drawing>
+      </w:r>
+      <w:r>
+        <w:rPr>
+          <w:noProof/>
+        </w:rPr>
+        <w:lastRenderedPageBreak/>
+        <w:drawing>
+          <wp:inline distT="0" distB="0" distL="0" distR="0" wp14:anchorId="00CE328F" wp14:editId="106BA659">
+            <wp:extent cx="4886325" cy="5619752"/>
+            <wp:effectExtent l="0" t="0" r="0" b="0"/>
+            <wp:docPr id="824146118" name="Imagen 824146118"/>
+            <wp:cNvGraphicFramePr>
+              <a:graphicFrameLocks xmlns:a="http://schemas.openxmlformats.org/drawingml/2006/main" noChangeAspect="1"/>
+            </wp:cNvGraphicFramePr>
+            <a:graphic xmlns:a="http://schemas.openxmlformats.org/drawingml/2006/main">
+              <a:graphicData uri="http://schemas.openxmlformats.org/drawingml/2006/picture">
+                <pic:pic xmlns:pic="http://schemas.openxmlformats.org/drawingml/2006/picture">
+                  <pic:nvPicPr>
+                    <pic:cNvPr id="0" name=""/>
+                    <pic:cNvPicPr/>
+                  </pic:nvPicPr>
+                  <pic:blipFill>
+                    <a:blip r:embed="rId21">
+                      <a:extLst>
+                        <a:ext uri="{28A0092B-C50C-407E-A947-70E740481C1C}">
+                          <a14:useLocalDpi xmlns:a14="http://schemas.microsoft.com/office/drawing/2010/main" val="0"/>
+                        </a:ext>
+                      </a:extLst>
+                    </a:blip>
+                    <a:stretch>
+                      <a:fillRect/>
+                    </a:stretch>
+                  </pic:blipFill>
+                  <pic:spPr>
+                    <a:xfrm>
+                      <a:off x="0" y="0"/>
+                      <a:ext cx="4886325" cy="5619752"/>
+                    </a:xfrm>
+                    <a:prstGeom prst="rect">
+                      <a:avLst/>
+                    </a:prstGeom>
+                  </pic:spPr>
+                </pic:pic>
+              </a:graphicData>
+            </a:graphic>
+          </wp:inline>
+        </w:drawing>
+      </w:r>
+      <w:r>
+        <w:rPr>
+          <w:noProof/>
+        </w:rPr>
+        <w:lastRenderedPageBreak/>
+        <w:drawing>
+          <wp:inline distT="0" distB="0" distL="0" distR="0" wp14:anchorId="5435AEFB" wp14:editId="6C819E2E">
+            <wp:extent cx="5619752" cy="3648075"/>
+            <wp:effectExtent l="0" t="0" r="0" b="0"/>
+            <wp:docPr id="733694799" name="Imagen 733694799"/>
+            <wp:cNvGraphicFramePr>
+              <a:graphicFrameLocks xmlns:a="http://schemas.openxmlformats.org/drawingml/2006/main" noChangeAspect="1"/>
+            </wp:cNvGraphicFramePr>
+            <a:graphic xmlns:a="http://schemas.openxmlformats.org/drawingml/2006/main">
+              <a:graphicData uri="http://schemas.openxmlformats.org/drawingml/2006/picture">
+                <pic:pic xmlns:pic="http://schemas.openxmlformats.org/drawingml/2006/picture">
+                  <pic:nvPicPr>
+                    <pic:cNvPr id="0" name=""/>
+                    <pic:cNvPicPr/>
+                  </pic:nvPicPr>
+                  <pic:blipFill>
+                    <a:blip r:embed="rId22">
+                      <a:extLst>
+                        <a:ext uri="{28A0092B-C50C-407E-A947-70E740481C1C}">
+                          <a14:useLocalDpi xmlns:a14="http://schemas.microsoft.com/office/drawing/2010/main" val="0"/>
+                        </a:ext>
+                      </a:extLst>
+                    </a:blip>
+                    <a:stretch>
+                      <a:fillRect/>
+                    </a:stretch>
+                  </pic:blipFill>
+                  <pic:spPr>
+                    <a:xfrm>
+                      <a:off x="0" y="0"/>
+                      <a:ext cx="5619752" cy="3648075"/>
+                    </a:xfrm>
+                    <a:prstGeom prst="rect">
+                      <a:avLst/>
+                    </a:prstGeom>
+                  </pic:spPr>
+                </pic:pic>
+              </a:graphicData>
+            </a:graphic>
+          </wp:inline>
+        </w:drawing>
+      </w:r>
+      <w:r>
+        <w:rPr>
+          <w:noProof/>
+        </w:rPr>
+        <w:drawing>
+          <wp:inline distT="0" distB="0" distL="0" distR="0" wp14:anchorId="74842714" wp14:editId="5658788B">
+            <wp:extent cx="5619752" cy="1457325"/>
+            <wp:effectExtent l="0" t="0" r="0" b="0"/>
+            <wp:docPr id="2053509002" name="Imagen 2053509002"/>
+            <wp:cNvGraphicFramePr>
+              <a:graphicFrameLocks xmlns:a="http://schemas.openxmlformats.org/drawingml/2006/main" noChangeAspect="1"/>
+            </wp:cNvGraphicFramePr>
+            <a:graphic xmlns:a="http://schemas.openxmlformats.org/drawingml/2006/main">
+              <a:graphicData uri="http://schemas.openxmlformats.org/drawingml/2006/picture">
+                <pic:pic xmlns:pic="http://schemas.openxmlformats.org/drawingml/2006/picture">
+                  <pic:nvPicPr>
+                    <pic:cNvPr id="0" name=""/>
+                    <pic:cNvPicPr/>
+                  </pic:nvPicPr>
+                  <pic:blipFill>
+                    <a:blip r:embed="rId23">
+                      <a:extLst>
+                        <a:ext uri="{28A0092B-C50C-407E-A947-70E740481C1C}">
+                          <a14:useLocalDpi xmlns:a14="http://schemas.microsoft.com/office/drawing/2010/main" val="0"/>
+                        </a:ext>
+                      </a:extLst>
+                    </a:blip>
+                    <a:stretch>
+                      <a:fillRect/>
+                    </a:stretch>
+                  </pic:blipFill>
+                  <pic:spPr>
+                    <a:xfrm>
+                      <a:off x="0" y="0"/>
+                      <a:ext cx="5619752" cy="1457325"/>
+                    </a:xfrm>
+                    <a:prstGeom prst="rect">
+                      <a:avLst/>
+                    </a:prstGeom>
+                  </pic:spPr>
+                </pic:pic>
+              </a:graphicData>
+            </a:graphic>
+          </wp:inline>
+        </w:drawing>
+      </w:r>
+    </w:p>
+    <w:p>
+      <w:r>
+        <w:t>El resultado del anterior código es el siguiente:</w:t>
+      </w:r>
+    </w:p>
+    <w:p>
+      <w:pPr>
+        <w:jc w:val="center"/>
+      </w:pPr>
+      <w:r>
+        <w:rPr>
+          <w:noProof/>
+        </w:rPr>
+        <w:drawing>
+          <wp:inline distT="0" distB="0" distL="0" distR="0" wp14:anchorId="200C390A" wp14:editId="326CC759">
+            <wp:extent cx="5057776" cy="2400300"/>
+            <wp:effectExtent l="0" t="0" r="0" b="0"/>
+            <wp:docPr id="375434959" name="Imagen 375434959"/>
+            <wp:cNvGraphicFramePr>
+              <a:graphicFrameLocks xmlns:a="http://schemas.openxmlformats.org/drawingml/2006/main" noChangeAspect="1"/>
+            </wp:cNvGraphicFramePr>
+            <a:graphic xmlns:a="http://schemas.openxmlformats.org/drawingml/2006/main">
+              <a:graphicData uri="http://schemas.openxmlformats.org/drawingml/2006/picture">
+                <pic:pic xmlns:pic="http://schemas.openxmlformats.org/drawingml/2006/picture">
+                  <pic:nvPicPr>
+                    <pic:cNvPr id="0" name=""/>
+                    <pic:cNvPicPr/>
+                  </pic:nvPicPr>
+                  <pic:blipFill>
+                    <a:blip r:embed="rId24" cstate="print">
+                      <a:extLst>
+                        <a:ext uri="{28A0092B-C50C-407E-A947-70E740481C1C}">
+                          <a14:useLocalDpi xmlns:a14="http://schemas.microsoft.com/office/drawing/2010/main" val="0"/>
+                        </a:ext>
+                      </a:extLst>
+                    </a:blip>
+                    <a:stretch>
+                      <a:fillRect/>
+                    </a:stretch>
+                  </pic:blipFill>
+                  <pic:spPr>
+                    <a:xfrm>
+                      <a:off x="0" y="0"/>
+                      <a:ext cx="5057776" cy="2400300"/>
+                    </a:xfrm>
+                    <a:prstGeom prst="rect">
+                      <a:avLst/>
+                    </a:prstGeom>
+                  </pic:spPr>
+                </pic:pic>
+              </a:graphicData>
+            </a:graphic>
+          </wp:inline>
+        </w:drawing>
+      </w:r>
+    </w:p>
+    <w:p>
+      <w:r>
+        <w:lastRenderedPageBreak/>
+        <w:t>Formulario de Registro (en una versión más completa): La interfaz también puede expandirse para incluir un formulario similar para registrar una cuenta nueva. Esto incluiría campos adicionales como nombre, confirmación de contraseña, etc.</w:t>
+      </w:r>
+      <w:r>
+        <w:rPr>
+          <w:noProof/>
+        </w:rPr>
+        <w:drawing>
+          <wp:inline distT="0" distB="0" distL="0" distR="0" wp14:anchorId="2EF35766" wp14:editId="3645EB69">
+            <wp:extent cx="5619752" cy="4638674"/>
+            <wp:effectExtent l="0" t="0" r="0" b="0"/>
+            <wp:docPr id="416140207" name="Imagen 416140207"/>
+            <wp:cNvGraphicFramePr>
+              <a:graphicFrameLocks xmlns:a="http://schemas.openxmlformats.org/drawingml/2006/main" noChangeAspect="1"/>
+            </wp:cNvGraphicFramePr>
+            <a:graphic xmlns:a="http://schemas.openxmlformats.org/drawingml/2006/main">
+              <a:graphicData uri="http://schemas.openxmlformats.org/drawingml/2006/picture">
+                <pic:pic xmlns:pic="http://schemas.openxmlformats.org/drawingml/2006/picture">
+                  <pic:nvPicPr>
+                    <pic:cNvPr id="0" name=""/>
+                    <pic:cNvPicPr/>
+                  </pic:nvPicPr>
+                  <pic:blipFill>
+                    <a:blip r:embed="rId25">
+                      <a:extLst>
+                        <a:ext uri="{28A0092B-C50C-407E-A947-70E740481C1C}">
+                          <a14:useLocalDpi xmlns:a14="http://schemas.microsoft.com/office/drawing/2010/main" val="0"/>
+                        </a:ext>
+                      </a:extLst>
+                    </a:blip>
+                    <a:stretch>
+                      <a:fillRect/>
+                    </a:stretch>
+                  </pic:blipFill>
+                  <pic:spPr>
+                    <a:xfrm>
+                      <a:off x="0" y="0"/>
+                      <a:ext cx="5619752" cy="4638674"/>
+                    </a:xfrm>
+                    <a:prstGeom prst="rect">
+                      <a:avLst/>
+                    </a:prstGeom>
+                  </pic:spPr>
+                </pic:pic>
+              </a:graphicData>
+            </a:graphic>
+          </wp:inline>
+        </w:drawing>
+      </w:r>
+      <w:r>
+        <w:rPr>
+          <w:noProof/>
+        </w:rPr>
+        <w:lastRenderedPageBreak/>
+        <w:drawing>
+          <wp:inline distT="0" distB="0" distL="0" distR="0" wp14:anchorId="0505613F" wp14:editId="6E238D9A">
+            <wp:extent cx="4286250" cy="5619752"/>
+            <wp:effectExtent l="0" t="0" r="0" b="0"/>
+            <wp:docPr id="2016059138" name="Imagen 2016059138"/>
+            <wp:cNvGraphicFramePr>
+              <a:graphicFrameLocks xmlns:a="http://schemas.openxmlformats.org/drawingml/2006/main" noChangeAspect="1"/>
+            </wp:cNvGraphicFramePr>
+            <a:graphic xmlns:a="http://schemas.openxmlformats.org/drawingml/2006/main">
+              <a:graphicData uri="http://schemas.openxmlformats.org/drawingml/2006/picture">
+                <pic:pic xmlns:pic="http://schemas.openxmlformats.org/drawingml/2006/picture">
+                  <pic:nvPicPr>
+                    <pic:cNvPr id="0" name=""/>
+                    <pic:cNvPicPr/>
+                  </pic:nvPicPr>
+                  <pic:blipFill>
+                    <a:blip r:embed="rId26">
+                      <a:extLst>
+                        <a:ext uri="{28A0092B-C50C-407E-A947-70E740481C1C}">
+                          <a14:useLocalDpi xmlns:a14="http://schemas.microsoft.com/office/drawing/2010/main" val="0"/>
+                        </a:ext>
+                      </a:extLst>
+                    </a:blip>
+                    <a:stretch>
+                      <a:fillRect/>
+                    </a:stretch>
+                  </pic:blipFill>
+                  <pic:spPr>
+                    <a:xfrm>
+                      <a:off x="0" y="0"/>
+                      <a:ext cx="4286250" cy="5619752"/>
+                    </a:xfrm>
+                    <a:prstGeom prst="rect">
+                      <a:avLst/>
+                    </a:prstGeom>
+                  </pic:spPr>
+                </pic:pic>
+              </a:graphicData>
+            </a:graphic>
+          </wp:inline>
+        </w:drawing>
+      </w:r>
+      <w:r>
+        <w:rPr>
+          <w:noProof/>
+        </w:rPr>
+        <w:lastRenderedPageBreak/>
+        <w:drawing>
+          <wp:inline distT="0" distB="0" distL="0" distR="0" wp14:anchorId="157A0A6D" wp14:editId="334D6758">
+            <wp:extent cx="5619752" cy="3743325"/>
+            <wp:effectExtent l="0" t="0" r="0" b="0"/>
+            <wp:docPr id="560270496" name="Imagen 560270496" title="Insertando imagen..."/>
+            <wp:cNvGraphicFramePr>
+              <a:graphicFrameLocks xmlns:a="http://schemas.openxmlformats.org/drawingml/2006/main" noChangeAspect="1"/>
+            </wp:cNvGraphicFramePr>
+            <a:graphic xmlns:a="http://schemas.openxmlformats.org/drawingml/2006/main">
+              <a:graphicData uri="http://schemas.openxmlformats.org/drawingml/2006/picture">
+                <pic:pic xmlns:pic="http://schemas.openxmlformats.org/drawingml/2006/picture">
+                  <pic:nvPicPr>
+                    <pic:cNvPr id="0" name=""/>
+                    <pic:cNvPicPr/>
+                  </pic:nvPicPr>
+                  <pic:blipFill>
+                    <a:blip r:embed="rId27">
+                      <a:extLst>
+                        <a:ext uri="{28A0092B-C50C-407E-A947-70E740481C1C}">
+                          <a14:useLocalDpi xmlns:a14="http://schemas.microsoft.com/office/drawing/2010/main" val="0"/>
+                        </a:ext>
+                      </a:extLst>
+                    </a:blip>
+                    <a:stretch>
+                      <a:fillRect/>
+                    </a:stretch>
+                  </pic:blipFill>
+                  <pic:spPr>
+                    <a:xfrm>
+                      <a:off x="0" y="0"/>
+                      <a:ext cx="5619752" cy="3743325"/>
+                    </a:xfrm>
+                    <a:prstGeom prst="rect">
+                      <a:avLst/>
+                    </a:prstGeom>
+                  </pic:spPr>
+                </pic:pic>
+              </a:graphicData>
+            </a:graphic>
+          </wp:inline>
+        </w:drawing>
+      </w:r>
+      <w:r>
+        <w:rPr>
+          <w:noProof/>
+        </w:rPr>
+        <w:drawing>
+          <wp:inline distT="0" distB="0" distL="0" distR="0" wp14:anchorId="3D077749" wp14:editId="592B6CBA">
+            <wp:extent cx="5619752" cy="2162175"/>
+            <wp:effectExtent l="0" t="0" r="0" b="0"/>
+            <wp:docPr id="2005572764" name="Imagen 2005572764"/>
+            <wp:cNvGraphicFramePr>
+              <a:graphicFrameLocks xmlns:a="http://schemas.openxmlformats.org/drawingml/2006/main" noChangeAspect="1"/>
+            </wp:cNvGraphicFramePr>
+            <a:graphic xmlns:a="http://schemas.openxmlformats.org/drawingml/2006/main">
+              <a:graphicData uri="http://schemas.openxmlformats.org/drawingml/2006/picture">
+                <pic:pic xmlns:pic="http://schemas.openxmlformats.org/drawingml/2006/picture">
+                  <pic:nvPicPr>
+                    <pic:cNvPr id="0" name=""/>
+                    <pic:cNvPicPr/>
+                  </pic:nvPicPr>
+                  <pic:blipFill>
+                    <a:blip r:embed="rId28">
+                      <a:extLst>
+                        <a:ext uri="{28A0092B-C50C-407E-A947-70E740481C1C}">
+                          <a14:useLocalDpi xmlns:a14="http://schemas.microsoft.com/office/drawing/2010/main" val="0"/>
+                        </a:ext>
+                      </a:extLst>
+                    </a:blip>
+                    <a:stretch>
+                      <a:fillRect/>
+                    </a:stretch>
+                  </pic:blipFill>
+                  <pic:spPr>
+                    <a:xfrm>
+                      <a:off x="0" y="0"/>
+                      <a:ext cx="5619752" cy="2162175"/>
+                    </a:xfrm>
+                    <a:prstGeom prst="rect">
+                      <a:avLst/>
+                    </a:prstGeom>
+                  </pic:spPr>
+                </pic:pic>
+              </a:graphicData>
+            </a:graphic>
+          </wp:inline>
+        </w:drawing>
+      </w:r>
+      <w:r>
+        <w:rPr>
+          <w:noProof/>
+        </w:rPr>
+        <w:drawing>
+          <wp:inline distT="0" distB="0" distL="0" distR="0" wp14:anchorId="011E4D66" wp14:editId="63FEE72F">
+            <wp:extent cx="914528" cy="495369"/>
+            <wp:effectExtent l="0" t="0" r="0" b="0"/>
+            <wp:docPr id="410349897" name="Imagen 410349897"/>
+            <wp:cNvGraphicFramePr>
+              <a:graphicFrameLocks xmlns:a="http://schemas.openxmlformats.org/drawingml/2006/main" noChangeAspect="1"/>
+            </wp:cNvGraphicFramePr>
+            <a:graphic xmlns:a="http://schemas.openxmlformats.org/drawingml/2006/main">
+              <a:graphicData uri="http://schemas.openxmlformats.org/drawingml/2006/picture">
+                <pic:pic xmlns:pic="http://schemas.openxmlformats.org/drawingml/2006/picture">
+                  <pic:nvPicPr>
+                    <pic:cNvPr id="0" name=""/>
+                    <pic:cNvPicPr/>
+                  </pic:nvPicPr>
+                  <pic:blipFill>
+                    <a:blip r:embed="rId29">
+                      <a:extLst>
+                        <a:ext uri="{28A0092B-C50C-407E-A947-70E740481C1C}">
+                          <a14:useLocalDpi xmlns:a14="http://schemas.microsoft.com/office/drawing/2010/main" val="0"/>
+                        </a:ext>
+                      </a:extLst>
+                    </a:blip>
+                    <a:stretch>
+                      <a:fillRect/>
+                    </a:stretch>
+                  </pic:blipFill>
+                  <pic:spPr>
+                    <a:xfrm>
+                      <a:off x="0" y="0"/>
+                      <a:ext cx="914528" cy="495369"/>
+                    </a:xfrm>
+                    <a:prstGeom prst="rect">
+                      <a:avLst/>
+                    </a:prstGeom>
+                  </pic:spPr>
+                </pic:pic>
+              </a:graphicData>
+            </a:graphic>
+          </wp:inline>
+        </w:drawing>
+      </w:r>
+    </w:p>
+    <w:p>
+      <w:r>
+        <w:t>El resultado del anterior código es el siguiente:</w:t>
+      </w:r>
+    </w:p>
+    <w:p/>
+    <w:p>
+      <w:r>
+        <w:rPr>
+          <w:noProof/>
+        </w:rPr>
+        <w:lastRenderedPageBreak/>
+        <w:drawing>
+          <wp:inline distT="0" distB="0" distL="0" distR="0" wp14:anchorId="60941DE2" wp14:editId="04367437">
+            <wp:extent cx="5619752" cy="2705100"/>
+            <wp:effectExtent l="0" t="0" r="0" b="0"/>
+            <wp:docPr id="218430510" name="Imagen 218430510"/>
+            <wp:cNvGraphicFramePr>
+              <a:graphicFrameLocks xmlns:a="http://schemas.openxmlformats.org/drawingml/2006/main" noChangeAspect="1"/>
+            </wp:cNvGraphicFramePr>
+            <a:graphic xmlns:a="http://schemas.openxmlformats.org/drawingml/2006/main">
+              <a:graphicData uri="http://schemas.openxmlformats.org/drawingml/2006/picture">
+                <pic:pic xmlns:pic="http://schemas.openxmlformats.org/drawingml/2006/picture">
+                  <pic:nvPicPr>
+                    <pic:cNvPr id="0" name=""/>
+                    <pic:cNvPicPr/>
+                  </pic:nvPicPr>
+                  <pic:blipFill>
+                    <a:blip r:embed="rId30" cstate="print">
+                      <a:extLst>
+                        <a:ext uri="{28A0092B-C50C-407E-A947-70E740481C1C}">
+                          <a14:useLocalDpi xmlns:a14="http://schemas.microsoft.com/office/drawing/2010/main" val="0"/>
+                        </a:ext>
+                      </a:extLst>
+                    </a:blip>
+                    <a:stretch>
+                      <a:fillRect/>
+                    </a:stretch>
+                  </pic:blipFill>
+                  <pic:spPr>
+                    <a:xfrm>
+                      <a:off x="0" y="0"/>
+                      <a:ext cx="5619752" cy="2705100"/>
+                    </a:xfrm>
+                    <a:prstGeom prst="rect">
+                      <a:avLst/>
+                    </a:prstGeom>
+                  </pic:spPr>
+                </pic:pic>
+              </a:graphicData>
+            </a:graphic>
+          </wp:inline>
+        </w:drawing>
+      </w:r>
+    </w:p>
+    <w:p/>
+    <w:p>
+      <w:r>
+        <w:t>Una vez iniciada sesión, el sistema leerá los datos y ingresará ya sea como un usuario o como un administrador.</w:t>
+      </w:r>
+      <w:r>
+        <w:t xml:space="preserve"> </w:t>
+      </w:r>
+    </w:p>
+    <w:p>
+      <w:r>
+        <w:t xml:space="preserve">Como usuario el </w:t>
+      </w:r>
+      <w:r>
+        <w:t>código</w:t>
+      </w:r>
+      <w:r>
+        <w:t xml:space="preserve"> es así: </w:t>
+      </w:r>
+      <w:r>
+        <w:rPr>
+          <w:noProof/>
+        </w:rPr>
+        <w:drawing>
+          <wp:inline distT="0" distB="0" distL="0" distR="0" wp14:anchorId="14177F91" wp14:editId="217A635C">
+            <wp:extent cx="5619752" cy="4114800"/>
+            <wp:effectExtent l="0" t="0" r="0" b="0"/>
+            <wp:docPr id="1361861855" name="Imagen 1361861855"/>
+            <wp:cNvGraphicFramePr>
+              <a:graphicFrameLocks xmlns:a="http://schemas.openxmlformats.org/drawingml/2006/main" noChangeAspect="1"/>
+            </wp:cNvGraphicFramePr>
+            <a:graphic xmlns:a="http://schemas.openxmlformats.org/drawingml/2006/main">
+              <a:graphicData uri="http://schemas.openxmlformats.org/drawingml/2006/picture">
+                <pic:pic xmlns:pic="http://schemas.openxmlformats.org/drawingml/2006/picture">
+                  <pic:nvPicPr>
+                    <pic:cNvPr id="0" name=""/>
+                    <pic:cNvPicPr/>
+                  </pic:nvPicPr>
+                  <pic:blipFill>
+                    <a:blip r:embed="rId31">
+                      <a:extLst>
+                        <a:ext uri="{28A0092B-C50C-407E-A947-70E740481C1C}">
+                          <a14:useLocalDpi xmlns:a14="http://schemas.microsoft.com/office/drawing/2010/main" val="0"/>
+                        </a:ext>
+                      </a:extLst>
+                    </a:blip>
+                    <a:stretch>
+                      <a:fillRect/>
+                    </a:stretch>
+                  </pic:blipFill>
+                  <pic:spPr>
+                    <a:xfrm>
+                      <a:off x="0" y="0"/>
+                      <a:ext cx="5619752" cy="4114800"/>
+                    </a:xfrm>
+                    <a:prstGeom prst="rect">
+                      <a:avLst/>
+                    </a:prstGeom>
+                  </pic:spPr>
+                </pic:pic>
+              </a:graphicData>
+            </a:graphic>
+          </wp:inline>
+        </w:drawing>
+      </w:r>
+      <w:r>
+        <w:rPr>
+          <w:noProof/>
+        </w:rPr>
+        <w:lastRenderedPageBreak/>
+        <w:drawing>
+          <wp:inline distT="0" distB="0" distL="0" distR="0" wp14:anchorId="4FCF0647" wp14:editId="294756DF">
+            <wp:extent cx="3533775" cy="5619752"/>
+            <wp:effectExtent l="0" t="0" r="0" b="0"/>
+            <wp:docPr id="670651070" name="Imagen 670651070"/>
+            <wp:cNvGraphicFramePr>
+              <a:graphicFrameLocks xmlns:a="http://schemas.openxmlformats.org/drawingml/2006/main" noChangeAspect="1"/>
+            </wp:cNvGraphicFramePr>
+            <a:graphic xmlns:a="http://schemas.openxmlformats.org/drawingml/2006/main">
+              <a:graphicData uri="http://schemas.openxmlformats.org/drawingml/2006/picture">
+                <pic:pic xmlns:pic="http://schemas.openxmlformats.org/drawingml/2006/picture">
+                  <pic:nvPicPr>
+                    <pic:cNvPr id="0" name=""/>
+                    <pic:cNvPicPr/>
+                  </pic:nvPicPr>
+                  <pic:blipFill>
+                    <a:blip r:embed="rId32">
+                      <a:extLst>
+                        <a:ext uri="{28A0092B-C50C-407E-A947-70E740481C1C}">
+                          <a14:useLocalDpi xmlns:a14="http://schemas.microsoft.com/office/drawing/2010/main" val="0"/>
+                        </a:ext>
+                      </a:extLst>
+                    </a:blip>
+                    <a:stretch>
+                      <a:fillRect/>
+                    </a:stretch>
+                  </pic:blipFill>
+                  <pic:spPr>
+                    <a:xfrm>
+                      <a:off x="0" y="0"/>
+                      <a:ext cx="3533775" cy="5619752"/>
+                    </a:xfrm>
+                    <a:prstGeom prst="rect">
+                      <a:avLst/>
+                    </a:prstGeom>
+                  </pic:spPr>
+                </pic:pic>
+              </a:graphicData>
+            </a:graphic>
+          </wp:inline>
+        </w:drawing>
+      </w:r>
+      <w:r>
+        <w:rPr>
+          <w:noProof/>
+        </w:rPr>
+        <w:lastRenderedPageBreak/>
+        <w:drawing>
+          <wp:inline distT="0" distB="0" distL="0" distR="0" wp14:anchorId="022AD6BB" wp14:editId="1539BADA">
+            <wp:extent cx="4038600" cy="5619752"/>
+            <wp:effectExtent l="0" t="0" r="0" b="0"/>
+            <wp:docPr id="1360477668" name="Imagen 1360477668"/>
+            <wp:cNvGraphicFramePr>
+              <a:graphicFrameLocks xmlns:a="http://schemas.openxmlformats.org/drawingml/2006/main" noChangeAspect="1"/>
+            </wp:cNvGraphicFramePr>
+            <a:graphic xmlns:a="http://schemas.openxmlformats.org/drawingml/2006/main">
+              <a:graphicData uri="http://schemas.openxmlformats.org/drawingml/2006/picture">
+                <pic:pic xmlns:pic="http://schemas.openxmlformats.org/drawingml/2006/picture">
+                  <pic:nvPicPr>
+                    <pic:cNvPr id="0" name=""/>
+                    <pic:cNvPicPr/>
+                  </pic:nvPicPr>
+                  <pic:blipFill>
+                    <a:blip r:embed="rId33">
+                      <a:extLst>
+                        <a:ext uri="{28A0092B-C50C-407E-A947-70E740481C1C}">
+                          <a14:useLocalDpi xmlns:a14="http://schemas.microsoft.com/office/drawing/2010/main" val="0"/>
+                        </a:ext>
+                      </a:extLst>
+                    </a:blip>
+                    <a:stretch>
+                      <a:fillRect/>
+                    </a:stretch>
+                  </pic:blipFill>
+                  <pic:spPr>
+                    <a:xfrm>
+                      <a:off x="0" y="0"/>
+                      <a:ext cx="4038600" cy="5619752"/>
+                    </a:xfrm>
+                    <a:prstGeom prst="rect">
+                      <a:avLst/>
+                    </a:prstGeom>
+                  </pic:spPr>
+                </pic:pic>
+              </a:graphicData>
+            </a:graphic>
+          </wp:inline>
+        </w:drawing>
+      </w:r>
+      <w:r>
+        <w:rPr>
+          <w:noProof/>
+        </w:rPr>
+        <w:lastRenderedPageBreak/>
+        <w:drawing>
+          <wp:inline distT="0" distB="0" distL="0" distR="0" wp14:anchorId="263DFBAC" wp14:editId="0E82FBE8">
+            <wp:extent cx="4600575" cy="5619752"/>
+            <wp:effectExtent l="0" t="0" r="0" b="0"/>
+            <wp:docPr id="509722706" name="Imagen 509722706"/>
+            <wp:cNvGraphicFramePr>
+              <a:graphicFrameLocks xmlns:a="http://schemas.openxmlformats.org/drawingml/2006/main" noChangeAspect="1"/>
+            </wp:cNvGraphicFramePr>
+            <a:graphic xmlns:a="http://schemas.openxmlformats.org/drawingml/2006/main">
+              <a:graphicData uri="http://schemas.openxmlformats.org/drawingml/2006/picture">
+                <pic:pic xmlns:pic="http://schemas.openxmlformats.org/drawingml/2006/picture">
+                  <pic:nvPicPr>
+                    <pic:cNvPr id="0" name=""/>
+                    <pic:cNvPicPr/>
+                  </pic:nvPicPr>
+                  <pic:blipFill>
+                    <a:blip r:embed="rId34">
+                      <a:extLst>
+                        <a:ext uri="{28A0092B-C50C-407E-A947-70E740481C1C}">
+                          <a14:useLocalDpi xmlns:a14="http://schemas.microsoft.com/office/drawing/2010/main" val="0"/>
+                        </a:ext>
+                      </a:extLst>
+                    </a:blip>
+                    <a:stretch>
+                      <a:fillRect/>
+                    </a:stretch>
+                  </pic:blipFill>
+                  <pic:spPr>
+                    <a:xfrm>
+                      <a:off x="0" y="0"/>
+                      <a:ext cx="4600575" cy="5619752"/>
+                    </a:xfrm>
+                    <a:prstGeom prst="rect">
+                      <a:avLst/>
+                    </a:prstGeom>
+                  </pic:spPr>
+                </pic:pic>
+              </a:graphicData>
+            </a:graphic>
+          </wp:inline>
+        </w:drawing>
+      </w:r>
+      <w:r>
+        <w:rPr>
+          <w:noProof/>
+        </w:rPr>
+        <w:drawing>
+          <wp:inline distT="0" distB="0" distL="0" distR="0" wp14:anchorId="3DEECD39" wp14:editId="10EE8B7D">
+            <wp:extent cx="2553056" cy="371527"/>
+            <wp:effectExtent l="0" t="0" r="0" b="0"/>
+            <wp:docPr id="480140790" name="Imagen 480140790"/>
+            <wp:cNvGraphicFramePr>
+              <a:graphicFrameLocks xmlns:a="http://schemas.openxmlformats.org/drawingml/2006/main" noChangeAspect="1"/>
+            </wp:cNvGraphicFramePr>
+            <a:graphic xmlns:a="http://schemas.openxmlformats.org/drawingml/2006/main">
+              <a:graphicData uri="http://schemas.openxmlformats.org/drawingml/2006/picture">
+                <pic:pic xmlns:pic="http://schemas.openxmlformats.org/drawingml/2006/picture">
+                  <pic:nvPicPr>
+                    <pic:cNvPr id="0" name=""/>
+                    <pic:cNvPicPr/>
+                  </pic:nvPicPr>
+                  <pic:blipFill>
+                    <a:blip r:embed="rId35">
+                      <a:extLst>
+                        <a:ext uri="{28A0092B-C50C-407E-A947-70E740481C1C}">
+                          <a14:useLocalDpi xmlns:a14="http://schemas.microsoft.com/office/drawing/2010/main" val="0"/>
+                        </a:ext>
+                      </a:extLst>
+                    </a:blip>
+                    <a:stretch>
+                      <a:fillRect/>
+                    </a:stretch>
+                  </pic:blipFill>
+                  <pic:spPr>
+                    <a:xfrm>
+                      <a:off x="0" y="0"/>
+                      <a:ext cx="2553056" cy="371527"/>
+                    </a:xfrm>
+                    <a:prstGeom prst="rect">
+                      <a:avLst/>
+                    </a:prstGeom>
+                  </pic:spPr>
+                </pic:pic>
+              </a:graphicData>
+            </a:graphic>
+          </wp:inline>
+        </w:drawing>
+      </w:r>
+    </w:p>
+    <w:p>
+      <w:r>
+        <w:lastRenderedPageBreak/>
+        <w:t xml:space="preserve">Este es el resultado para </w:t>
+      </w:r>
+      <w:r>
+        <w:t>usuario</w:t>
+      </w:r>
+      <w:r>
+        <w:rPr>
+          <w:noProof/>
+        </w:rPr>
+        <w:drawing>
+          <wp:inline distT="0" distB="0" distL="0" distR="0" wp14:anchorId="7FA40F87" wp14:editId="28FE2897">
+            <wp:extent cx="5619752" cy="1971675"/>
+            <wp:effectExtent l="0" t="0" r="0" b="0"/>
+            <wp:docPr id="1156831539" name="Imagen 1156831539"/>
+            <wp:cNvGraphicFramePr>
+              <a:graphicFrameLocks xmlns:a="http://schemas.openxmlformats.org/drawingml/2006/main" noChangeAspect="1"/>
+            </wp:cNvGraphicFramePr>
+            <a:graphic xmlns:a="http://schemas.openxmlformats.org/drawingml/2006/main">
+              <a:graphicData uri="http://schemas.openxmlformats.org/drawingml/2006/picture">
+                <pic:pic xmlns:pic="http://schemas.openxmlformats.org/drawingml/2006/picture">
+                  <pic:nvPicPr>
+                    <pic:cNvPr id="0" name=""/>
+                    <pic:cNvPicPr/>
+                  </pic:nvPicPr>
+                  <pic:blipFill>
+                    <a:blip r:embed="rId36" cstate="print">
+                      <a:extLst>
+                        <a:ext uri="{28A0092B-C50C-407E-A947-70E740481C1C}">
+                          <a14:useLocalDpi xmlns:a14="http://schemas.microsoft.com/office/drawing/2010/main" val="0"/>
+                        </a:ext>
+                      </a:extLst>
+                    </a:blip>
+                    <a:stretch>
+                      <a:fillRect/>
+                    </a:stretch>
+                  </pic:blipFill>
+                  <pic:spPr>
+                    <a:xfrm>
+                      <a:off x="0" y="0"/>
+                      <a:ext cx="5619752" cy="1971675"/>
+                    </a:xfrm>
+                    <a:prstGeom prst="rect">
+                      <a:avLst/>
+                    </a:prstGeom>
+                  </pic:spPr>
+                </pic:pic>
+              </a:graphicData>
+            </a:graphic>
+          </wp:inline>
+        </w:drawing>
+      </w:r>
+    </w:p>
+    <w:p>
+      <w:r>
+        <w:t xml:space="preserve">Y como administrador el </w:t>
+      </w:r>
+      <w:r>
+        <w:t>código</w:t>
+      </w:r>
+      <w:r>
+        <w:t xml:space="preserve"> es</w:t>
+      </w:r>
+      <w:r>
+        <w:t xml:space="preserve"> así:</w:t>
+      </w:r>
+      <w:r>
+        <w:rPr>
+          <w:noProof/>
+        </w:rPr>
+        <w:drawing>
+          <wp:inline distT="0" distB="0" distL="0" distR="0" wp14:anchorId="172E6E3B" wp14:editId="1DA2D629">
+            <wp:extent cx="5619752" cy="3762375"/>
+            <wp:effectExtent l="0" t="0" r="0" b="0"/>
+            <wp:docPr id="1889780330" name="Imagen 1889780330"/>
+            <wp:cNvGraphicFramePr>
+              <a:graphicFrameLocks xmlns:a="http://schemas.openxmlformats.org/drawingml/2006/main" noChangeAspect="1"/>
+            </wp:cNvGraphicFramePr>
+            <a:graphic xmlns:a="http://schemas.openxmlformats.org/drawingml/2006/main">
+              <a:graphicData uri="http://schemas.openxmlformats.org/drawingml/2006/picture">
+                <pic:pic xmlns:pic="http://schemas.openxmlformats.org/drawingml/2006/picture">
+                  <pic:nvPicPr>
+                    <pic:cNvPr id="0" name=""/>
+                    <pic:cNvPicPr/>
+                  </pic:nvPicPr>
+                  <pic:blipFill>
+                    <a:blip r:embed="rId37">
+                      <a:extLst>
+                        <a:ext uri="{28A0092B-C50C-407E-A947-70E740481C1C}">
+                          <a14:useLocalDpi xmlns:a14="http://schemas.microsoft.com/office/drawing/2010/main" val="0"/>
+                        </a:ext>
+                      </a:extLst>
+                    </a:blip>
+                    <a:stretch>
+                      <a:fillRect/>
+                    </a:stretch>
+                  </pic:blipFill>
+                  <pic:spPr>
+                    <a:xfrm>
+                      <a:off x="0" y="0"/>
+                      <a:ext cx="5619752" cy="3762375"/>
+                    </a:xfrm>
+                    <a:prstGeom prst="rect">
+                      <a:avLst/>
+                    </a:prstGeom>
+                  </pic:spPr>
+                </pic:pic>
+              </a:graphicData>
+            </a:graphic>
+          </wp:inline>
+        </w:drawing>
+      </w:r>
+      <w:r>
+        <w:rPr>
+          <w:noProof/>
+        </w:rPr>
+        <w:lastRenderedPageBreak/>
+        <w:drawing>
+          <wp:inline distT="0" distB="0" distL="0" distR="0" wp14:anchorId="16BA4988" wp14:editId="03DB5CEE">
+            <wp:extent cx="5410198" cy="5686425"/>
+            <wp:effectExtent l="0" t="0" r="0" b="0"/>
+            <wp:docPr id="2005298404" name="Imagen 2005298404"/>
+            <wp:cNvGraphicFramePr>
+              <a:graphicFrameLocks xmlns:a="http://schemas.openxmlformats.org/drawingml/2006/main" noChangeAspect="1"/>
+            </wp:cNvGraphicFramePr>
+            <a:graphic xmlns:a="http://schemas.openxmlformats.org/drawingml/2006/main">
+              <a:graphicData uri="http://schemas.openxmlformats.org/drawingml/2006/picture">
+                <pic:pic xmlns:pic="http://schemas.openxmlformats.org/drawingml/2006/picture">
+                  <pic:nvPicPr>
+                    <pic:cNvPr id="0" name=""/>
+                    <pic:cNvPicPr/>
+                  </pic:nvPicPr>
+                  <pic:blipFill>
+                    <a:blip r:embed="rId38">
+                      <a:extLst>
+                        <a:ext uri="{28A0092B-C50C-407E-A947-70E740481C1C}">
+                          <a14:useLocalDpi xmlns:a14="http://schemas.microsoft.com/office/drawing/2010/main" val="0"/>
+                        </a:ext>
+                      </a:extLst>
+                    </a:blip>
+                    <a:stretch>
+                      <a:fillRect/>
+                    </a:stretch>
+                  </pic:blipFill>
+                  <pic:spPr>
+                    <a:xfrm>
+                      <a:off x="0" y="0"/>
+                      <a:ext cx="5410198" cy="5686425"/>
+                    </a:xfrm>
+                    <a:prstGeom prst="rect">
+                      <a:avLst/>
+                    </a:prstGeom>
+                  </pic:spPr>
+                </pic:pic>
+              </a:graphicData>
+            </a:graphic>
+          </wp:inline>
+        </w:drawing>
+      </w:r>
+      <w:r>
+        <w:rPr>
+          <w:noProof/>
+        </w:rPr>
+        <w:lastRenderedPageBreak/>
+        <w:drawing>
+          <wp:inline distT="0" distB="0" distL="0" distR="0" wp14:anchorId="0A6BD222" wp14:editId="746FDD48">
+            <wp:extent cx="2714625" cy="5619752"/>
+            <wp:effectExtent l="0" t="0" r="0" b="0"/>
+            <wp:docPr id="1802479840" name="Imagen 1802479840"/>
+            <wp:cNvGraphicFramePr>
+              <a:graphicFrameLocks xmlns:a="http://schemas.openxmlformats.org/drawingml/2006/main" noChangeAspect="1"/>
+            </wp:cNvGraphicFramePr>
+            <a:graphic xmlns:a="http://schemas.openxmlformats.org/drawingml/2006/main">
+              <a:graphicData uri="http://schemas.openxmlformats.org/drawingml/2006/picture">
+                <pic:pic xmlns:pic="http://schemas.openxmlformats.org/drawingml/2006/picture">
+                  <pic:nvPicPr>
+                    <pic:cNvPr id="0" name=""/>
+                    <pic:cNvPicPr/>
+                  </pic:nvPicPr>
+                  <pic:blipFill>
+                    <a:blip r:embed="rId39">
+                      <a:extLst>
+                        <a:ext uri="{28A0092B-C50C-407E-A947-70E740481C1C}">
+                          <a14:useLocalDpi xmlns:a14="http://schemas.microsoft.com/office/drawing/2010/main" val="0"/>
+                        </a:ext>
+                      </a:extLst>
+                    </a:blip>
+                    <a:stretch>
+                      <a:fillRect/>
+                    </a:stretch>
+                  </pic:blipFill>
+                  <pic:spPr>
+                    <a:xfrm>
+                      <a:off x="0" y="0"/>
+                      <a:ext cx="2714625" cy="5619752"/>
+                    </a:xfrm>
+                    <a:prstGeom prst="rect">
+                      <a:avLst/>
+                    </a:prstGeom>
+                  </pic:spPr>
+                </pic:pic>
+              </a:graphicData>
+            </a:graphic>
+          </wp:inline>
+        </w:drawing>
+      </w:r>
+      <w:r>
+        <w:rPr>
+          <w:noProof/>
+        </w:rPr>
+        <w:lastRenderedPageBreak/>
+        <w:drawing>
+          <wp:inline distT="0" distB="0" distL="0" distR="0" wp14:anchorId="60EB16FF" wp14:editId="066E0ACB">
+            <wp:extent cx="2924175" cy="5619752"/>
+            <wp:effectExtent l="0" t="0" r="0" b="0"/>
+            <wp:docPr id="1129368969" name="Imagen 1129368969"/>
+            <wp:cNvGraphicFramePr>
+              <a:graphicFrameLocks xmlns:a="http://schemas.openxmlformats.org/drawingml/2006/main" noChangeAspect="1"/>
+            </wp:cNvGraphicFramePr>
+            <a:graphic xmlns:a="http://schemas.openxmlformats.org/drawingml/2006/main">
+              <a:graphicData uri="http://schemas.openxmlformats.org/drawingml/2006/picture">
+                <pic:pic xmlns:pic="http://schemas.openxmlformats.org/drawingml/2006/picture">
+                  <pic:nvPicPr>
+                    <pic:cNvPr id="0" name=""/>
+                    <pic:cNvPicPr/>
+                  </pic:nvPicPr>
+                  <pic:blipFill>
+                    <a:blip r:embed="rId40">
+                      <a:extLst>
+                        <a:ext uri="{28A0092B-C50C-407E-A947-70E740481C1C}">
+                          <a14:useLocalDpi xmlns:a14="http://schemas.microsoft.com/office/drawing/2010/main" val="0"/>
+                        </a:ext>
+                      </a:extLst>
+                    </a:blip>
+                    <a:stretch>
+                      <a:fillRect/>
+                    </a:stretch>
+                  </pic:blipFill>
+                  <pic:spPr>
+                    <a:xfrm>
+                      <a:off x="0" y="0"/>
+                      <a:ext cx="2924175" cy="5619752"/>
+                    </a:xfrm>
+                    <a:prstGeom prst="rect">
+                      <a:avLst/>
+                    </a:prstGeom>
+                  </pic:spPr>
+                </pic:pic>
+              </a:graphicData>
+            </a:graphic>
+          </wp:inline>
+        </w:drawing>
+      </w:r>
+    </w:p>
+    <w:p>
+      <w:r>
+        <w:rPr>
+          <w:noProof/>
+        </w:rPr>
+        <w:drawing>
+          <wp:inline distT="0" distB="0" distL="0" distR="0" wp14:anchorId="2B94F7D5" wp14:editId="1FF1ECF5">
+            <wp:extent cx="1219200" cy="685800"/>
+            <wp:effectExtent l="0" t="0" r="0" b="0"/>
+            <wp:docPr id="1529976215" name="Imagen 1529976215"/>
+            <wp:cNvGraphicFramePr>
+              <a:graphicFrameLocks xmlns:a="http://schemas.openxmlformats.org/drawingml/2006/main" noChangeAspect="1"/>
+            </wp:cNvGraphicFramePr>
+            <a:graphic xmlns:a="http://schemas.openxmlformats.org/drawingml/2006/main">
+              <a:graphicData uri="http://schemas.openxmlformats.org/drawingml/2006/picture">
+                <pic:pic xmlns:pic="http://schemas.openxmlformats.org/drawingml/2006/picture">
+                  <pic:nvPicPr>
+                    <pic:cNvPr id="0" name=""/>
+                    <pic:cNvPicPr/>
+                  </pic:nvPicPr>
+                  <pic:blipFill>
+                    <a:blip r:embed="rId41">
+                      <a:extLst>
+                        <a:ext uri="{28A0092B-C50C-407E-A947-70E740481C1C}">
+                          <a14:useLocalDpi xmlns:a14="http://schemas.microsoft.com/office/drawing/2010/main" val="0"/>
+                        </a:ext>
+                      </a:extLst>
+                    </a:blip>
+                    <a:stretch>
+                      <a:fillRect/>
+                    </a:stretch>
+                  </pic:blipFill>
+                  <pic:spPr>
+                    <a:xfrm>
+                      <a:off x="0" y="0"/>
+                      <a:ext cx="1219200" cy="685800"/>
+                    </a:xfrm>
+                    <a:prstGeom prst="rect">
+                      <a:avLst/>
+                    </a:prstGeom>
+                  </pic:spPr>
+                </pic:pic>
+              </a:graphicData>
+            </a:graphic>
+          </wp:inline>
+        </w:drawing>
+      </w:r>
+    </w:p>
+    <w:p>
+      <w:r>
+        <w:t>El resultado es el siguiente</w:t>
+      </w:r>
+      <w:r>
+        <w:rPr>
+          <w:noProof/>
+        </w:rPr>
+        <w:drawing>
+          <wp:inline distT="0" distB="0" distL="0" distR="0" wp14:anchorId="2105FBBD" wp14:editId="331E52A6">
+            <wp:extent cx="5619752" cy="1190625"/>
+            <wp:effectExtent l="0" t="0" r="0" b="0"/>
+            <wp:docPr id="1726336751" name="Imagen 1726336751"/>
+            <wp:cNvGraphicFramePr>
+              <a:graphicFrameLocks xmlns:a="http://schemas.openxmlformats.org/drawingml/2006/main" noChangeAspect="1"/>
+            </wp:cNvGraphicFramePr>
+            <a:graphic xmlns:a="http://schemas.openxmlformats.org/drawingml/2006/main">
+              <a:graphicData uri="http://schemas.openxmlformats.org/drawingml/2006/picture">
+                <pic:pic xmlns:pic="http://schemas.openxmlformats.org/drawingml/2006/picture">
+                  <pic:nvPicPr>
+                    <pic:cNvPr id="0" name=""/>
+                    <pic:cNvPicPr/>
+                  </pic:nvPicPr>
+                  <pic:blipFill>
+                    <a:blip r:embed="rId42" cstate="print">
+                      <a:extLst>
+                        <a:ext uri="{28A0092B-C50C-407E-A947-70E740481C1C}">
+                          <a14:useLocalDpi xmlns:a14="http://schemas.microsoft.com/office/drawing/2010/main" val="0"/>
+                        </a:ext>
+                      </a:extLst>
+                    </a:blip>
+                    <a:stretch>
+                      <a:fillRect/>
+                    </a:stretch>
+                  </pic:blipFill>
+                  <pic:spPr>
+                    <a:xfrm>
+                      <a:off x="0" y="0"/>
+                      <a:ext cx="5619752" cy="1190625"/>
+                    </a:xfrm>
+                    <a:prstGeom prst="rect">
+                      <a:avLst/>
+                    </a:prstGeom>
+                  </pic:spPr>
+                </pic:pic>
+              </a:graphicData>
+            </a:graphic>
+          </wp:inline>
+        </w:drawing>
+      </w:r>
+    </w:p>
     <w:sectPr>
+      <w:headerReference w:type="default" r:id="rId43"/>
+      <w:footerReference w:type="default" r:id="rId44"/>
       <w:pgSz w:w="12240" w:h="15840"/>
       <w:pgMar w:top="1417" w:right="1701" w:bottom="1417" w:left="1701" w:header="708" w:footer="708" w:gutter="0"/>
       <w:cols w:space="708"/>
@@ -11,6 +2450,178 @@
     </w:sectPr>
   </w:body>
 </w:document>
+</file>
+
+<file path=word/endnotes.xml><?xml version="1.0" encoding="utf-8"?>
+<w:endnotes xmlns:wpc="http://schemas.microsoft.com/office/word/2010/wordprocessingCanvas" xmlns:cx="http://schemas.microsoft.com/office/drawing/2014/chartex" xmlns:cx1="http://schemas.microsoft.com/office/drawing/2015/9/8/chartex" xmlns:cx2="http://schemas.microsoft.com/office/drawing/2015/10/21/chartex" xmlns:cx3="http://schemas.microsoft.com/office/drawing/2016/5/9/chartex" xmlns:cx4="http://schemas.microsoft.com/office/drawing/2016/5/10/chartex" xmlns:cx5="http://schemas.microsoft.com/office/drawing/2016/5/11/chartex" xmlns:cx6="http://schemas.microsoft.com/office/drawing/2016/5/12/chartex" xmlns:cx7="http://schemas.microsoft.com/office/drawing/2016/5/13/chartex" xmlns:cx8="http://schemas.microsoft.com/office/drawing/2016/5/14/chartex" xmlns:mc="http://schemas.openxmlformats.org/markup-compatibility/2006" xmlns:aink="http://schemas.microsoft.com/office/drawing/2016/ink" xmlns:am3d="http://schemas.microsoft.com/office/drawing/2017/model3d" xmlns:o="urn:schemas-microsoft-com:office:office" xmlns:oel="http://schemas.microsoft.com/office/2019/extlst" xmlns:r="http://schemas.openxmlformats.org/officeDocument/2006/relationships" xmlns:m="http://schemas.openxmlformats.org/officeDocument/2006/math" xmlns:v="urn:schemas-microsoft-com:vml" xmlns:wp14="http://schemas.microsoft.com/office/word/2010/wordprocessingDrawing" xmlns:wp="http://schemas.openxmlformats.org/drawingml/2006/wordprocessingDrawing" xmlns:w10="urn:schemas-microsoft-com:office:word" xmlns:w="http://schemas.openxmlformats.org/wordprocessingml/2006/main" xmlns:w14="http://schemas.microsoft.com/office/word/2010/wordml" xmlns:w15="http://schemas.microsoft.com/office/word/2012/wordml" xmlns:w16cex="http://schemas.microsoft.com/office/word/2018/wordml/cex" xmlns:w16cid="http://schemas.microsoft.com/office/word/2016/wordml/cid" xmlns:w16="http://schemas.microsoft.com/office/word/2018/wordml" xmlns:w16du="http://schemas.microsoft.com/office/word/2023/wordml/word16du" xmlns:w16sdtdh="http://schemas.microsoft.com/office/word/2020/wordml/sdtdatahash" xmlns:w16se="http://schemas.microsoft.com/office/word/2015/wordml/symex" xmlns:wpg="http://schemas.microsoft.com/office/word/2010/wordprocessingGroup" xmlns:wpi="http://schemas.microsoft.com/office/word/2010/wordprocessingInk" xmlns:wne="http://schemas.microsoft.com/office/word/2006/wordml" xmlns:wps="http://schemas.microsoft.com/office/word/2010/wordprocessingShape" mc:Ignorable="w14 w15 w16se w16cid w16 w16cex w16sdtdh wp14">
+  <w:endnote w:type="separator" w:id="-1">
+    <w:p>
+      <w:pPr>
+        <w:spacing w:after="0" w:line="240" w:lineRule="auto"/>
+      </w:pPr>
+      <w:r>
+        <w:separator/>
+      </w:r>
+    </w:p>
+  </w:endnote>
+  <w:endnote w:type="continuationSeparator" w:id="0">
+    <w:p>
+      <w:pPr>
+        <w:spacing w:after="0" w:line="240" w:lineRule="auto"/>
+      </w:pPr>
+      <w:r>
+        <w:continuationSeparator/>
+      </w:r>
+    </w:p>
+  </w:endnote>
+</w:endnotes>
+</file>
+
+<file path=word/footer1.xml><?xml version="1.0" encoding="utf-8"?>
+<w:ftr xmlns:wpc="http://schemas.microsoft.com/office/word/2010/wordprocessingCanvas" xmlns:cx="http://schemas.microsoft.com/office/drawing/2014/chartex" xmlns:cx1="http://schemas.microsoft.com/office/drawing/2015/9/8/chartex" xmlns:cx2="http://schemas.microsoft.com/office/drawing/2015/10/21/chartex" xmlns:cx3="http://schemas.microsoft.com/office/drawing/2016/5/9/chartex" xmlns:cx4="http://schemas.microsoft.com/office/drawing/2016/5/10/chartex" xmlns:cx5="http://schemas.microsoft.com/office/drawing/2016/5/11/chartex" xmlns:cx6="http://schemas.microsoft.com/office/drawing/2016/5/12/chartex" xmlns:cx7="http://schemas.microsoft.com/office/drawing/2016/5/13/chartex" xmlns:cx8="http://schemas.microsoft.com/office/drawing/2016/5/14/chartex" xmlns:mc="http://schemas.openxmlformats.org/markup-compatibility/2006" xmlns:aink="http://schemas.microsoft.com/office/drawing/2016/ink" xmlns:am3d="http://schemas.microsoft.com/office/drawing/2017/model3d" xmlns:o="urn:schemas-microsoft-com:office:office" xmlns:oel="http://schemas.microsoft.com/office/2019/extlst" xmlns:r="http://schemas.openxmlformats.org/officeDocument/2006/relationships" xmlns:m="http://schemas.openxmlformats.org/officeDocument/2006/math" xmlns:v="urn:schemas-microsoft-com:vml" xmlns:wp14="http://schemas.microsoft.com/office/word/2010/wordprocessingDrawing" xmlns:wp="http://schemas.openxmlformats.org/drawingml/2006/wordprocessingDrawing" xmlns:w10="urn:schemas-microsoft-com:office:word" xmlns:w="http://schemas.openxmlformats.org/wordprocessingml/2006/main" xmlns:w14="http://schemas.microsoft.com/office/word/2010/wordml" xmlns:w15="http://schemas.microsoft.com/office/word/2012/wordml" xmlns:w16cex="http://schemas.microsoft.com/office/word/2018/wordml/cex" xmlns:w16cid="http://schemas.microsoft.com/office/word/2016/wordml/cid" xmlns:w16="http://schemas.microsoft.com/office/word/2018/wordml" xmlns:w16du="http://schemas.microsoft.com/office/word/2023/wordml/word16du" xmlns:w16sdtdh="http://schemas.microsoft.com/office/word/2020/wordml/sdtdatahash" xmlns:w16se="http://schemas.microsoft.com/office/word/2015/wordml/symex" xmlns:wpg="http://schemas.microsoft.com/office/word/2010/wordprocessingGroup" xmlns:wpi="http://schemas.microsoft.com/office/word/2010/wordprocessingInk" xmlns:wne="http://schemas.microsoft.com/office/word/2006/wordml" xmlns:wps="http://schemas.microsoft.com/office/word/2010/wordprocessingShape" mc:Ignorable="w14 w15 w16se w16cid w16 w16cex w16sdtdh wp14">
+  <w:tbl>
+    <w:tblPr>
+      <w:tblW w:w="0" w:type="auto"/>
+      <w:tblLayout w:type="fixed"/>
+      <w:tblLook w:val="06A0" w:firstRow="1" w:lastRow="0" w:firstColumn="1" w:lastColumn="0" w:noHBand="1" w:noVBand="1"/>
+    </w:tblPr>
+    <w:tblGrid>
+      <w:gridCol w:w="2945"/>
+      <w:gridCol w:w="2945"/>
+      <w:gridCol w:w="2945"/>
+    </w:tblGrid>
+    <w:tr>
+      <w:trPr>
+        <w:trHeight w:val="300"/>
+      </w:trPr>
+      <w:tc>
+        <w:tcPr>
+          <w:tcW w:w="2945" w:type="dxa"/>
+        </w:tcPr>
+        <w:p>
+          <w:pPr>
+            <w:pStyle w:val="Encabezado"/>
+            <w:ind w:left="-115"/>
+          </w:pPr>
+        </w:p>
+      </w:tc>
+      <w:tc>
+        <w:tcPr>
+          <w:tcW w:w="2945" w:type="dxa"/>
+        </w:tcPr>
+        <w:p>
+          <w:pPr>
+            <w:pStyle w:val="Encabezado"/>
+            <w:jc w:val="center"/>
+          </w:pPr>
+        </w:p>
+      </w:tc>
+      <w:tc>
+        <w:tcPr>
+          <w:tcW w:w="2945" w:type="dxa"/>
+        </w:tcPr>
+        <w:p>
+          <w:pPr>
+            <w:pStyle w:val="Encabezado"/>
+            <w:ind w:right="-115"/>
+            <w:jc w:val="right"/>
+          </w:pPr>
+        </w:p>
+      </w:tc>
+    </w:tr>
+  </w:tbl>
+  <w:p>
+    <w:pPr>
+      <w:pStyle w:val="Piedepgina"/>
+    </w:pPr>
+  </w:p>
+</w:ftr>
+</file>
+
+<file path=word/footnotes.xml><?xml version="1.0" encoding="utf-8"?>
+<w:footnotes xmlns:wpc="http://schemas.microsoft.com/office/word/2010/wordprocessingCanvas" xmlns:cx="http://schemas.microsoft.com/office/drawing/2014/chartex" xmlns:cx1="http://schemas.microsoft.com/office/drawing/2015/9/8/chartex" xmlns:cx2="http://schemas.microsoft.com/office/drawing/2015/10/21/chartex" xmlns:cx3="http://schemas.microsoft.com/office/drawing/2016/5/9/chartex" xmlns:cx4="http://schemas.microsoft.com/office/drawing/2016/5/10/chartex" xmlns:cx5="http://schemas.microsoft.com/office/drawing/2016/5/11/chartex" xmlns:cx6="http://schemas.microsoft.com/office/drawing/2016/5/12/chartex" xmlns:cx7="http://schemas.microsoft.com/office/drawing/2016/5/13/chartex" xmlns:cx8="http://schemas.microsoft.com/office/drawing/2016/5/14/chartex" xmlns:mc="http://schemas.openxmlformats.org/markup-compatibility/2006" xmlns:aink="http://schemas.microsoft.com/office/drawing/2016/ink" xmlns:am3d="http://schemas.microsoft.com/office/drawing/2017/model3d" xmlns:o="urn:schemas-microsoft-com:office:office" xmlns:oel="http://schemas.microsoft.com/office/2019/extlst" xmlns:r="http://schemas.openxmlformats.org/officeDocument/2006/relationships" xmlns:m="http://schemas.openxmlformats.org/officeDocument/2006/math" xmlns:v="urn:schemas-microsoft-com:vml" xmlns:wp14="http://schemas.microsoft.com/office/word/2010/wordprocessingDrawing" xmlns:wp="http://schemas.openxmlformats.org/drawingml/2006/wordprocessingDrawing" xmlns:w10="urn:schemas-microsoft-com:office:word" xmlns:w="http://schemas.openxmlformats.org/wordprocessingml/2006/main" xmlns:w14="http://schemas.microsoft.com/office/word/2010/wordml" xmlns:w15="http://schemas.microsoft.com/office/word/2012/wordml" xmlns:w16cex="http://schemas.microsoft.com/office/word/2018/wordml/cex" xmlns:w16cid="http://schemas.microsoft.com/office/word/2016/wordml/cid" xmlns:w16="http://schemas.microsoft.com/office/word/2018/wordml" xmlns:w16du="http://schemas.microsoft.com/office/word/2023/wordml/word16du" xmlns:w16sdtdh="http://schemas.microsoft.com/office/word/2020/wordml/sdtdatahash" xmlns:w16se="http://schemas.microsoft.com/office/word/2015/wordml/symex" xmlns:wpg="http://schemas.microsoft.com/office/word/2010/wordprocessingGroup" xmlns:wpi="http://schemas.microsoft.com/office/word/2010/wordprocessingInk" xmlns:wne="http://schemas.microsoft.com/office/word/2006/wordml" xmlns:wps="http://schemas.microsoft.com/office/word/2010/wordprocessingShape" mc:Ignorable="w14 w15 w16se w16cid w16 w16cex w16sdtdh wp14">
+  <w:footnote w:type="separator" w:id="-1">
+    <w:p>
+      <w:pPr>
+        <w:spacing w:after="0" w:line="240" w:lineRule="auto"/>
+      </w:pPr>
+      <w:r>
+        <w:separator/>
+      </w:r>
+    </w:p>
+  </w:footnote>
+  <w:footnote w:type="continuationSeparator" w:id="0">
+    <w:p>
+      <w:pPr>
+        <w:spacing w:after="0" w:line="240" w:lineRule="auto"/>
+      </w:pPr>
+      <w:r>
+        <w:continuationSeparator/>
+      </w:r>
+    </w:p>
+  </w:footnote>
+</w:footnotes>
+</file>
+
+<file path=word/header1.xml><?xml version="1.0" encoding="utf-8"?>
+<w:hdr xmlns:wpc="http://schemas.microsoft.com/office/word/2010/wordprocessingCanvas" xmlns:cx="http://schemas.microsoft.com/office/drawing/2014/chartex" xmlns:cx1="http://schemas.microsoft.com/office/drawing/2015/9/8/chartex" xmlns:cx2="http://schemas.microsoft.com/office/drawing/2015/10/21/chartex" xmlns:cx3="http://schemas.microsoft.com/office/drawing/2016/5/9/chartex" xmlns:cx4="http://schemas.microsoft.com/office/drawing/2016/5/10/chartex" xmlns:cx5="http://schemas.microsoft.com/office/drawing/2016/5/11/chartex" xmlns:cx6="http://schemas.microsoft.com/office/drawing/2016/5/12/chartex" xmlns:cx7="http://schemas.microsoft.com/office/drawing/2016/5/13/chartex" xmlns:cx8="http://schemas.microsoft.com/office/drawing/2016/5/14/chartex" xmlns:mc="http://schemas.openxmlformats.org/markup-compatibility/2006" xmlns:aink="http://schemas.microsoft.com/office/drawing/2016/ink" xmlns:am3d="http://schemas.microsoft.com/office/drawing/2017/model3d" xmlns:o="urn:schemas-microsoft-com:office:office" xmlns:oel="http://schemas.microsoft.com/office/2019/extlst" xmlns:r="http://schemas.openxmlformats.org/officeDocument/2006/relationships" xmlns:m="http://schemas.openxmlformats.org/officeDocument/2006/math" xmlns:v="urn:schemas-microsoft-com:vml" xmlns:wp14="http://schemas.microsoft.com/office/word/2010/wordprocessingDrawing" xmlns:wp="http://schemas.openxmlformats.org/drawingml/2006/wordprocessingDrawing" xmlns:w10="urn:schemas-microsoft-com:office:word" xmlns:w="http://schemas.openxmlformats.org/wordprocessingml/2006/main" xmlns:w14="http://schemas.microsoft.com/office/word/2010/wordml" xmlns:w15="http://schemas.microsoft.com/office/word/2012/wordml" xmlns:w16cex="http://schemas.microsoft.com/office/word/2018/wordml/cex" xmlns:w16cid="http://schemas.microsoft.com/office/word/2016/wordml/cid" xmlns:w16="http://schemas.microsoft.com/office/word/2018/wordml" xmlns:w16du="http://schemas.microsoft.com/office/word/2023/wordml/word16du" xmlns:w16sdtdh="http://schemas.microsoft.com/office/word/2020/wordml/sdtdatahash" xmlns:w16se="http://schemas.microsoft.com/office/word/2015/wordml/symex" xmlns:wpg="http://schemas.microsoft.com/office/word/2010/wordprocessingGroup" xmlns:wpi="http://schemas.microsoft.com/office/word/2010/wordprocessingInk" xmlns:wne="http://schemas.microsoft.com/office/word/2006/wordml" xmlns:wps="http://schemas.microsoft.com/office/word/2010/wordprocessingShape" mc:Ignorable="w14 w15 w16se w16cid w16 w16cex w16sdtdh wp14">
+  <w:tbl>
+    <w:tblPr>
+      <w:tblW w:w="0" w:type="auto"/>
+      <w:tblLayout w:type="fixed"/>
+      <w:tblLook w:val="06A0" w:firstRow="1" w:lastRow="0" w:firstColumn="1" w:lastColumn="0" w:noHBand="1" w:noVBand="1"/>
+    </w:tblPr>
+    <w:tblGrid>
+      <w:gridCol w:w="2945"/>
+      <w:gridCol w:w="2945"/>
+      <w:gridCol w:w="2945"/>
+    </w:tblGrid>
+    <w:tr>
+      <w:trPr>
+        <w:trHeight w:val="300"/>
+      </w:trPr>
+      <w:tc>
+        <w:tcPr>
+          <w:tcW w:w="2945" w:type="dxa"/>
+        </w:tcPr>
+        <w:p>
+          <w:pPr>
+            <w:pStyle w:val="Encabezado"/>
+            <w:ind w:left="-115"/>
+          </w:pPr>
+        </w:p>
+      </w:tc>
+      <w:tc>
+        <w:tcPr>
+          <w:tcW w:w="2945" w:type="dxa"/>
+        </w:tcPr>
+        <w:p>
+          <w:pPr>
+            <w:pStyle w:val="Encabezado"/>
+            <w:jc w:val="center"/>
+          </w:pPr>
+        </w:p>
+      </w:tc>
+      <w:tc>
+        <w:tcPr>
+          <w:tcW w:w="2945" w:type="dxa"/>
+        </w:tcPr>
+        <w:p>
+          <w:pPr>
+            <w:pStyle w:val="Encabezado"/>
+            <w:ind w:right="-115"/>
+            <w:jc w:val="right"/>
+          </w:pPr>
+        </w:p>
+      </w:tc>
+    </w:tr>
+  </w:tbl>
+  <w:p>
+    <w:pPr>
+      <w:pStyle w:val="Encabezado"/>
+    </w:pPr>
+  </w:p>
+</w:hdr>
 </file>
 
 <file path=word/styles.xml><?xml version="1.0" encoding="utf-8"?>
@@ -413,6 +3024,10 @@
   <w:style w:type="paragraph" w:default="1" w:styleId="Normal">
     <w:name w:val="Normal"/>
     <w:qFormat/>
+    <w:rsid w:val="005E69B7"/>
+    <w:pPr>
+      <w:spacing w:line="256" w:lineRule="auto"/>
+    </w:pPr>
   </w:style>
   <w:style w:type="character" w:default="1" w:styleId="Fuentedeprrafopredeter">
     <w:name w:val="Default Paragraph Font"/>
@@ -440,6 +3055,53 @@
     <w:uiPriority w:val="99"/>
     <w:semiHidden/>
     <w:unhideWhenUsed/>
+  </w:style>
+  <w:style w:type="paragraph" w:styleId="Encabezado">
+    <w:name w:val="header"/>
+    <w:basedOn w:val="Normal"/>
+    <w:uiPriority w:val="99"/>
+    <w:unhideWhenUsed/>
+    <w:rsid w:val="341C795B"/>
+    <w:pPr>
+      <w:tabs>
+        <w:tab w:val="center" w:pos="4680"/>
+        <w:tab w:val="right" w:pos="9360"/>
+      </w:tabs>
+      <w:spacing w:after="0"/>
+    </w:pPr>
+  </w:style>
+  <w:style w:type="paragraph" w:styleId="Piedepgina">
+    <w:name w:val="footer"/>
+    <w:basedOn w:val="Normal"/>
+    <w:uiPriority w:val="99"/>
+    <w:unhideWhenUsed/>
+    <w:rsid w:val="341C795B"/>
+    <w:pPr>
+      <w:tabs>
+        <w:tab w:val="center" w:pos="4680"/>
+        <w:tab w:val="right" w:pos="9360"/>
+      </w:tabs>
+      <w:spacing w:after="0"/>
+    </w:pPr>
+  </w:style>
+  <w:style w:type="table" w:styleId="Tablaconcuadrcula">
+    <w:name w:val="Table Grid"/>
+    <w:basedOn w:val="Tablanormal"/>
+    <w:uiPriority w:val="59"/>
+    <w:rsid w:val="00FB4123"/>
+    <w:pPr>
+      <w:spacing w:after="0" w:line="240" w:lineRule="auto"/>
+    </w:pPr>
+    <w:tblPr>
+      <w:tblBorders>
+        <w:top w:val="single" w:sz="4" w:space="0" w:color="000000" w:themeColor="text1"/>
+        <w:left w:val="single" w:sz="4" w:space="0" w:color="000000" w:themeColor="text1"/>
+        <w:bottom w:val="single" w:sz="4" w:space="0" w:color="000000" w:themeColor="text1"/>
+        <w:right w:val="single" w:sz="4" w:space="0" w:color="000000" w:themeColor="text1"/>
+        <w:insideH w:val="single" w:sz="4" w:space="0" w:color="000000" w:themeColor="text1"/>
+        <w:insideV w:val="single" w:sz="4" w:space="0" w:color="000000" w:themeColor="text1"/>
+      </w:tblBorders>
+    </w:tblPr>
   </w:style>
 </w:styles>
 </file>

</xml_diff>